<commit_message>
new monsters, battlesystem and gameEffects
</commit_message>
<xml_diff>
--- a/Записи/Список заданий.docx
+++ b/Записи/Список заданий.docx
@@ -18,6 +18,8 @@
         </w:rPr>
         <w:t>Список заданий</w:t>
       </w:r>
+      <w:bookmarkStart w:id="0" w:name="_GoBack"/>
+      <w:bookmarkEnd w:id="0"/>
     </w:p>
     <w:p>
       <w:pPr>
@@ -61,6 +63,13 @@
         </w:rPr>
         <w:t>Не забыть про сохранение нового ИИ</w:t>
       </w:r>
+      <w:r>
+        <w:rPr>
+          <w:sz w:val="24"/>
+          <w:szCs w:val="24"/>
+        </w:rPr>
+        <w:t xml:space="preserve"> (Сделано)</w:t>
+      </w:r>
     </w:p>
     <w:p>
       <w:pPr>
@@ -98,12 +107,160 @@
         <w:rPr>
           <w:sz w:val="24"/>
           <w:szCs w:val="24"/>
-          <w:lang w:val="en-US"/>
-        </w:rPr>
-        <w:t>Создать такой тип хитбоксов, который бьёт и героя, и врагов.</w:t>
-      </w:r>
-      <w:bookmarkStart w:id="0" w:name="_GoBack"/>
-      <w:bookmarkEnd w:id="0"/>
+        </w:rPr>
+        <w:t xml:space="preserve">Создать такой тип </w:t>
+      </w:r>
+      <w:proofErr w:type="spellStart"/>
+      <w:r>
+        <w:rPr>
+          <w:sz w:val="24"/>
+          <w:szCs w:val="24"/>
+        </w:rPr>
+        <w:t>хитбоксов</w:t>
+      </w:r>
+      <w:proofErr w:type="spellEnd"/>
+      <w:r>
+        <w:rPr>
+          <w:sz w:val="24"/>
+          <w:szCs w:val="24"/>
+        </w:rPr>
+        <w:t>, который бьёт и героя, и врагов.</w:t>
+      </w:r>
+    </w:p>
+    <w:p>
+      <w:pPr>
+        <w:pStyle w:val="a3"/>
+        <w:numPr>
+          <w:ilvl w:val="0"/>
+          <w:numId w:val="2"/>
+        </w:numPr>
+        <w:rPr>
+          <w:sz w:val="24"/>
+          <w:szCs w:val="24"/>
+        </w:rPr>
+      </w:pPr>
+      <w:r>
+        <w:rPr>
+          <w:sz w:val="24"/>
+          <w:szCs w:val="24"/>
+        </w:rPr>
+        <w:t>Добавить игровые эффекты. Перед этим выполнить подзадачи</w:t>
+      </w:r>
+    </w:p>
+    <w:p>
+      <w:pPr>
+        <w:pStyle w:val="a3"/>
+        <w:rPr>
+          <w:sz w:val="24"/>
+          <w:szCs w:val="24"/>
+        </w:rPr>
+      </w:pPr>
+      <w:r>
+        <w:rPr>
+          <w:sz w:val="24"/>
+          <w:szCs w:val="24"/>
+        </w:rPr>
+        <w:t>А) Ввести новую боевую систему с различными видами урона (огонь, холод, яд, стан), реализовать механически и визуально</w:t>
+      </w:r>
+    </w:p>
+    <w:p>
+      <w:pPr>
+        <w:pStyle w:val="a3"/>
+        <w:rPr>
+          <w:sz w:val="24"/>
+          <w:szCs w:val="24"/>
+        </w:rPr>
+      </w:pPr>
+      <w:r>
+        <w:rPr>
+          <w:sz w:val="24"/>
+          <w:szCs w:val="24"/>
+        </w:rPr>
+        <w:t xml:space="preserve">Б) Ввести новое состояние ИИ – союзническое. Монстры теперь могут </w:t>
+      </w:r>
+    </w:p>
+    <w:p>
+      <w:pPr>
+        <w:pStyle w:val="a3"/>
+        <w:rPr>
+          <w:sz w:val="24"/>
+          <w:szCs w:val="24"/>
+        </w:rPr>
+      </w:pPr>
+      <w:r>
+        <w:rPr>
+          <w:sz w:val="24"/>
+          <w:szCs w:val="24"/>
+        </w:rPr>
+        <w:t>атаковать не только героя, но и противостоящих им монстров. Также нужно</w:t>
+      </w:r>
+      <w:r>
+        <w:rPr>
+          <w:sz w:val="24"/>
+          <w:szCs w:val="24"/>
+        </w:rPr>
+        <w:t xml:space="preserve"> описать, как они будут следовать за героем.</w:t>
+      </w:r>
+    </w:p>
+    <w:p>
+      <w:pPr>
+        <w:pStyle w:val="a3"/>
+        <w:numPr>
+          <w:ilvl w:val="0"/>
+          <w:numId w:val="2"/>
+        </w:numPr>
+        <w:rPr>
+          <w:sz w:val="24"/>
+          <w:szCs w:val="24"/>
+        </w:rPr>
+      </w:pPr>
+      <w:r>
+        <w:rPr>
+          <w:sz w:val="24"/>
+          <w:szCs w:val="24"/>
+        </w:rPr>
+        <w:t>Добавить новых монстров</w:t>
+      </w:r>
+    </w:p>
+    <w:p>
+      <w:pPr>
+        <w:pStyle w:val="a3"/>
+        <w:numPr>
+          <w:ilvl w:val="0"/>
+          <w:numId w:val="2"/>
+        </w:numPr>
+        <w:rPr>
+          <w:sz w:val="24"/>
+          <w:szCs w:val="24"/>
+        </w:rPr>
+      </w:pPr>
+      <w:r>
+        <w:rPr>
+          <w:sz w:val="24"/>
+          <w:szCs w:val="24"/>
+        </w:rPr>
+        <w:t>Сделать игру весёлой</w:t>
+      </w:r>
+    </w:p>
+    <w:p>
+      <w:pPr>
+        <w:pStyle w:val="a3"/>
+        <w:numPr>
+          <w:ilvl w:val="0"/>
+          <w:numId w:val="2"/>
+        </w:numPr>
+        <w:rPr>
+          <w:sz w:val="24"/>
+          <w:szCs w:val="24"/>
+        </w:rPr>
+      </w:pPr>
+      <w:r>
+        <w:rPr>
+          <w:sz w:val="24"/>
+          <w:szCs w:val="24"/>
+        </w:rPr>
+        <w:t>Поработать над корректностью размеров окошек ГУИ.</w:t>
+      </w:r>
     </w:p>
     <w:sectPr>
       <w:pgSz w:w="11906" w:h="16838"/>

</xml_diff>

<commit_message>
correct spider, humans and fishes, new visual effects and posibility to change weapon at checkpoint
</commit_message>
<xml_diff>
--- a/Записи/Список заданий.docx
+++ b/Записи/Список заданий.docx
@@ -18,8 +18,6 @@
         </w:rPr>
         <w:t>Список заданий</w:t>
       </w:r>
-      <w:bookmarkStart w:id="0" w:name="_GoBack"/>
-      <w:bookmarkEnd w:id="0"/>
     </w:p>
     <w:p>
       <w:pPr>
@@ -42,33 +40,14 @@
           <w:szCs w:val="24"/>
         </w:rPr>
       </w:pPr>
-      <w:r>
-        <w:rPr>
-          <w:sz w:val="24"/>
-          <w:szCs w:val="24"/>
-        </w:rPr>
-        <w:t>Запилить ИИ 2.0.</w:t>
-      </w:r>
-      <w:r>
-        <w:rPr>
-          <w:sz w:val="24"/>
-          <w:szCs w:val="24"/>
-        </w:rPr>
-        <w:t xml:space="preserve"> + </w:t>
-      </w:r>
-      <w:r>
-        <w:rPr>
-          <w:sz w:val="24"/>
-          <w:szCs w:val="24"/>
-        </w:rPr>
-        <w:t>Не забыть про сохранение нового ИИ</w:t>
-      </w:r>
-      <w:r>
-        <w:rPr>
-          <w:sz w:val="24"/>
-          <w:szCs w:val="24"/>
-        </w:rPr>
-        <w:t xml:space="preserve"> (Сделано)</w:t>
+      <w:bookmarkStart w:id="0" w:name="_GoBack"/>
+      <w:bookmarkEnd w:id="0"/>
+      <w:r>
+        <w:rPr>
+          <w:sz w:val="24"/>
+          <w:szCs w:val="24"/>
+        </w:rPr>
+        <w:t>Сделать так, чтобы заход и выход из меню паузы никак не выводило из паузы, связанной со стартовым диалогом.</w:t>
       </w:r>
     </w:p>
     <w:p>
@@ -88,7 +67,23 @@
           <w:sz w:val="24"/>
           <w:szCs w:val="24"/>
         </w:rPr>
-        <w:t>Сделать так, чтобы заход и выход из меню паузы никак не выводило из паузы, связанной со стартовым диалогом.</w:t>
+        <w:t xml:space="preserve">Создать такой тип </w:t>
+      </w:r>
+      <w:proofErr w:type="spellStart"/>
+      <w:r>
+        <w:rPr>
+          <w:sz w:val="24"/>
+          <w:szCs w:val="24"/>
+        </w:rPr>
+        <w:t>хитбоксов</w:t>
+      </w:r>
+      <w:proofErr w:type="spellEnd"/>
+      <w:r>
+        <w:rPr>
+          <w:sz w:val="24"/>
+          <w:szCs w:val="24"/>
+        </w:rPr>
+        <w:t>, который бьёт и героя, и врагов.</w:t>
       </w:r>
     </w:p>
     <w:p>
@@ -108,23 +103,7 @@
           <w:sz w:val="24"/>
           <w:szCs w:val="24"/>
         </w:rPr>
-        <w:t xml:space="preserve">Создать такой тип </w:t>
-      </w:r>
-      <w:proofErr w:type="spellStart"/>
-      <w:r>
-        <w:rPr>
-          <w:sz w:val="24"/>
-          <w:szCs w:val="24"/>
-        </w:rPr>
-        <w:t>хитбоксов</w:t>
-      </w:r>
-      <w:proofErr w:type="spellEnd"/>
-      <w:r>
-        <w:rPr>
-          <w:sz w:val="24"/>
-          <w:szCs w:val="24"/>
-        </w:rPr>
-        <w:t>, который бьёт и героя, и врагов.</w:t>
+        <w:t>Сделать игру весёлой</w:t>
       </w:r>
     </w:p>
     <w:p>
@@ -144,62 +123,7 @@
           <w:sz w:val="24"/>
           <w:szCs w:val="24"/>
         </w:rPr>
-        <w:t>Добавить игровые эффекты. Перед этим выполнить подзадачи</w:t>
-      </w:r>
-    </w:p>
-    <w:p>
-      <w:pPr>
-        <w:pStyle w:val="a3"/>
-        <w:rPr>
-          <w:sz w:val="24"/>
-          <w:szCs w:val="24"/>
-        </w:rPr>
-      </w:pPr>
-      <w:r>
-        <w:rPr>
-          <w:sz w:val="24"/>
-          <w:szCs w:val="24"/>
-        </w:rPr>
-        <w:t>А) Ввести новую боевую систему с различными видами урона (огонь, холод, яд, стан), реализовать механически и визуально</w:t>
-      </w:r>
-    </w:p>
-    <w:p>
-      <w:pPr>
-        <w:pStyle w:val="a3"/>
-        <w:rPr>
-          <w:sz w:val="24"/>
-          <w:szCs w:val="24"/>
-        </w:rPr>
-      </w:pPr>
-      <w:r>
-        <w:rPr>
-          <w:sz w:val="24"/>
-          <w:szCs w:val="24"/>
-        </w:rPr>
-        <w:t xml:space="preserve">Б) Ввести новое состояние ИИ – союзническое. Монстры теперь могут </w:t>
-      </w:r>
-    </w:p>
-    <w:p>
-      <w:pPr>
-        <w:pStyle w:val="a3"/>
-        <w:rPr>
-          <w:sz w:val="24"/>
-          <w:szCs w:val="24"/>
-        </w:rPr>
-      </w:pPr>
-      <w:r>
-        <w:rPr>
-          <w:sz w:val="24"/>
-          <w:szCs w:val="24"/>
-        </w:rPr>
-        <w:t>атаковать не только героя, но и противостоящих им монстров. Также нужно</w:t>
-      </w:r>
-      <w:r>
-        <w:rPr>
-          <w:sz w:val="24"/>
-          <w:szCs w:val="24"/>
-        </w:rPr>
-        <w:t xml:space="preserve"> описать, как они будут следовать за героем.</w:t>
+        <w:t>Поработать над корректностью размеров окошек ГУИ.</w:t>
       </w:r>
     </w:p>
     <w:p>
@@ -219,7 +143,23 @@
           <w:sz w:val="24"/>
           <w:szCs w:val="24"/>
         </w:rPr>
-        <w:t>Добавить новых монстров</w:t>
+        <w:t xml:space="preserve">Исправить </w:t>
+      </w:r>
+      <w:proofErr w:type="spellStart"/>
+      <w:r>
+        <w:rPr>
+          <w:sz w:val="24"/>
+          <w:szCs w:val="24"/>
+        </w:rPr>
+        <w:t>джунглиевого</w:t>
+      </w:r>
+      <w:proofErr w:type="spellEnd"/>
+      <w:r>
+        <w:rPr>
+          <w:sz w:val="24"/>
+          <w:szCs w:val="24"/>
+        </w:rPr>
+        <w:t xml:space="preserve"> паука, гигантскую летучую мышь, босса шахтёров-призраков</w:t>
       </w:r>
     </w:p>
     <w:p>
@@ -239,7 +179,7 @@
           <w:sz w:val="24"/>
           <w:szCs w:val="24"/>
         </w:rPr>
-        <w:t>Сделать игру весёлой</w:t>
+        <w:t>Добавить события, которые влияют на всю игру, а не только на в пределах уровня</w:t>
       </w:r>
     </w:p>
     <w:p>
@@ -259,8 +199,97 @@
           <w:sz w:val="24"/>
           <w:szCs w:val="24"/>
         </w:rPr>
-        <w:t>Поработать над корректностью размеров окошек ГУИ.</w:t>
-      </w:r>
+        <w:t>Добавить кнопку выхода</w:t>
+      </w:r>
+    </w:p>
+    <w:p>
+      <w:pPr>
+        <w:pStyle w:val="a3"/>
+        <w:numPr>
+          <w:ilvl w:val="0"/>
+          <w:numId w:val="2"/>
+        </w:numPr>
+        <w:rPr>
+          <w:sz w:val="24"/>
+          <w:szCs w:val="24"/>
+        </w:rPr>
+      </w:pPr>
+      <w:r>
+        <w:rPr>
+          <w:sz w:val="24"/>
+          <w:szCs w:val="24"/>
+        </w:rPr>
+        <w:t>Добавить дрожание экрана при ударах и получении урона.</w:t>
+      </w:r>
+    </w:p>
+    <w:p>
+      <w:pPr>
+        <w:pStyle w:val="a3"/>
+        <w:numPr>
+          <w:ilvl w:val="0"/>
+          <w:numId w:val="2"/>
+        </w:numPr>
+        <w:rPr>
+          <w:sz w:val="24"/>
+          <w:szCs w:val="24"/>
+        </w:rPr>
+      </w:pPr>
+      <w:r>
+        <w:rPr>
+          <w:sz w:val="24"/>
+          <w:szCs w:val="24"/>
+        </w:rPr>
+        <w:t>Добавить музыку и звуки.</w:t>
+      </w:r>
+    </w:p>
+    <w:p>
+      <w:pPr>
+        <w:pStyle w:val="a3"/>
+        <w:numPr>
+          <w:ilvl w:val="0"/>
+          <w:numId w:val="2"/>
+        </w:numPr>
+        <w:rPr>
+          <w:sz w:val="24"/>
+          <w:szCs w:val="24"/>
+        </w:rPr>
+      </w:pPr>
+      <w:r>
+        <w:rPr>
+          <w:sz w:val="24"/>
+          <w:szCs w:val="24"/>
+        </w:rPr>
+        <w:t>Убрать дёргания при перемещении союзника.</w:t>
+      </w:r>
+    </w:p>
+    <w:p>
+      <w:pPr>
+        <w:pStyle w:val="a3"/>
+        <w:numPr>
+          <w:ilvl w:val="0"/>
+          <w:numId w:val="2"/>
+        </w:numPr>
+        <w:rPr>
+          <w:sz w:val="24"/>
+          <w:szCs w:val="24"/>
+        </w:rPr>
+      </w:pPr>
+      <w:r>
+        <w:rPr>
+          <w:sz w:val="24"/>
+          <w:szCs w:val="24"/>
+        </w:rPr>
+        <w:t xml:space="preserve">Убрать </w:t>
+      </w:r>
+      <w:proofErr w:type="spellStart"/>
+      <w:r>
+        <w:rPr>
+          <w:sz w:val="24"/>
+          <w:szCs w:val="24"/>
+        </w:rPr>
+        <w:t>читы</w:t>
+      </w:r>
+      <w:proofErr w:type="spellEnd"/>
     </w:p>
     <w:sectPr>
       <w:pgSz w:w="11906" w:h="16838"/>

</xml_diff>

<commit_message>
new dialog editor and spider quest 1,2
</commit_message>
<xml_diff>
--- a/Записи/Список заданий.docx
+++ b/Записи/Список заданий.docx
@@ -40,256 +40,356 @@
           <w:szCs w:val="24"/>
         </w:rPr>
       </w:pPr>
+      <w:r>
+        <w:rPr>
+          <w:sz w:val="24"/>
+          <w:szCs w:val="24"/>
+        </w:rPr>
+        <w:t>Добавить черновой вариант шахты.</w:t>
+      </w:r>
+    </w:p>
+    <w:p>
+      <w:pPr>
+        <w:pStyle w:val="a3"/>
+        <w:numPr>
+          <w:ilvl w:val="0"/>
+          <w:numId w:val="2"/>
+        </w:numPr>
+        <w:rPr>
+          <w:sz w:val="24"/>
+          <w:szCs w:val="24"/>
+        </w:rPr>
+      </w:pPr>
+      <w:r>
+        <w:rPr>
+          <w:sz w:val="24"/>
+          <w:szCs w:val="24"/>
+        </w:rPr>
+        <w:t>Создать такой тип хитбоксов, который бьёт и героя, и врагов.</w:t>
+      </w:r>
+    </w:p>
+    <w:p>
+      <w:pPr>
+        <w:pStyle w:val="a3"/>
+        <w:numPr>
+          <w:ilvl w:val="0"/>
+          <w:numId w:val="2"/>
+        </w:numPr>
+        <w:rPr>
+          <w:sz w:val="24"/>
+          <w:szCs w:val="24"/>
+        </w:rPr>
+      </w:pPr>
+      <w:r>
+        <w:rPr>
+          <w:sz w:val="24"/>
+          <w:szCs w:val="24"/>
+        </w:rPr>
+        <w:t>Сделать игру весёлой</w:t>
+      </w:r>
+    </w:p>
+    <w:p>
+      <w:pPr>
+        <w:pStyle w:val="a3"/>
+        <w:numPr>
+          <w:ilvl w:val="0"/>
+          <w:numId w:val="2"/>
+        </w:numPr>
+        <w:rPr>
+          <w:sz w:val="24"/>
+          <w:szCs w:val="24"/>
+        </w:rPr>
+      </w:pPr>
+      <w:r>
+        <w:rPr>
+          <w:sz w:val="24"/>
+          <w:szCs w:val="24"/>
+        </w:rPr>
+        <w:t>Поработать над корректностью размеров окошек ГУИ.</w:t>
+      </w:r>
+    </w:p>
+    <w:p>
+      <w:pPr>
+        <w:pStyle w:val="a3"/>
+        <w:numPr>
+          <w:ilvl w:val="0"/>
+          <w:numId w:val="2"/>
+        </w:numPr>
+        <w:rPr>
+          <w:sz w:val="24"/>
+          <w:szCs w:val="24"/>
+        </w:rPr>
+      </w:pPr>
+      <w:r>
+        <w:rPr>
+          <w:sz w:val="24"/>
+          <w:szCs w:val="24"/>
+        </w:rPr>
+        <w:t>Исправить джунглиевого паука, гигантскую летучую мышь, босса шахтёров-призраков</w:t>
+      </w:r>
+    </w:p>
+    <w:p>
+      <w:pPr>
+        <w:pStyle w:val="a3"/>
+        <w:numPr>
+          <w:ilvl w:val="0"/>
+          <w:numId w:val="2"/>
+        </w:numPr>
+        <w:rPr>
+          <w:sz w:val="24"/>
+          <w:szCs w:val="24"/>
+        </w:rPr>
+      </w:pPr>
+      <w:r>
+        <w:rPr>
+          <w:sz w:val="24"/>
+          <w:szCs w:val="24"/>
+        </w:rPr>
+        <w:t>Добавить события, которые влияют на всю игру, а не только на в пределах уровня</w:t>
+      </w:r>
+    </w:p>
+    <w:p>
+      <w:pPr>
+        <w:pStyle w:val="a3"/>
+        <w:numPr>
+          <w:ilvl w:val="0"/>
+          <w:numId w:val="2"/>
+        </w:numPr>
+        <w:rPr>
+          <w:sz w:val="24"/>
+          <w:szCs w:val="24"/>
+        </w:rPr>
+      </w:pPr>
+      <w:r>
+        <w:rPr>
+          <w:sz w:val="24"/>
+          <w:szCs w:val="24"/>
+        </w:rPr>
+        <w:t>Добавить кнопку выхода</w:t>
+      </w:r>
+    </w:p>
+    <w:p>
+      <w:pPr>
+        <w:pStyle w:val="a3"/>
+        <w:numPr>
+          <w:ilvl w:val="0"/>
+          <w:numId w:val="2"/>
+        </w:numPr>
+        <w:rPr>
+          <w:sz w:val="24"/>
+          <w:szCs w:val="24"/>
+        </w:rPr>
+      </w:pPr>
+      <w:r>
+        <w:rPr>
+          <w:sz w:val="24"/>
+          <w:szCs w:val="24"/>
+        </w:rPr>
+        <w:t>Добавить музыку и звуки.</w:t>
+      </w:r>
+    </w:p>
+    <w:p>
+      <w:pPr>
+        <w:pStyle w:val="a3"/>
+        <w:numPr>
+          <w:ilvl w:val="0"/>
+          <w:numId w:val="2"/>
+        </w:numPr>
+        <w:rPr>
+          <w:sz w:val="24"/>
+          <w:szCs w:val="24"/>
+        </w:rPr>
+      </w:pPr>
+      <w:r>
+        <w:rPr>
+          <w:sz w:val="24"/>
+          <w:szCs w:val="24"/>
+        </w:rPr>
+        <w:t>Убрать дёргания при перемещении союзника.</w:t>
+      </w:r>
+    </w:p>
+    <w:p>
+      <w:pPr>
+        <w:pStyle w:val="a3"/>
+        <w:numPr>
+          <w:ilvl w:val="0"/>
+          <w:numId w:val="2"/>
+        </w:numPr>
+        <w:rPr>
+          <w:sz w:val="24"/>
+          <w:szCs w:val="24"/>
+        </w:rPr>
+      </w:pPr>
+      <w:r>
+        <w:rPr>
+          <w:sz w:val="24"/>
+          <w:szCs w:val="24"/>
+        </w:rPr>
+        <w:t>Убрать читы</w:t>
+      </w:r>
+    </w:p>
+    <w:p>
+      <w:pPr>
+        <w:pStyle w:val="a3"/>
+        <w:numPr>
+          <w:ilvl w:val="0"/>
+          <w:numId w:val="2"/>
+        </w:numPr>
+        <w:rPr>
+          <w:sz w:val="24"/>
+          <w:szCs w:val="24"/>
+        </w:rPr>
+      </w:pPr>
+      <w:r>
+        <w:rPr>
+          <w:sz w:val="24"/>
+          <w:szCs w:val="24"/>
+          <w:lang w:val="en-US"/>
+        </w:rPr>
+        <w:t>Сделать нормальные настройки графики.</w:t>
+      </w:r>
+    </w:p>
+    <w:p>
+      <w:pPr>
+        <w:pStyle w:val="a3"/>
+        <w:numPr>
+          <w:ilvl w:val="0"/>
+          <w:numId w:val="2"/>
+        </w:numPr>
+        <w:rPr>
+          <w:sz w:val="24"/>
+          <w:szCs w:val="24"/>
+        </w:rPr>
+      </w:pPr>
+      <w:r>
+        <w:rPr>
+          <w:sz w:val="24"/>
+          <w:szCs w:val="24"/>
+        </w:rPr>
+        <w:t>Проверить инвул при получении урона</w:t>
+      </w:r>
+    </w:p>
+    <w:p>
+      <w:pPr>
+        <w:pStyle w:val="a3"/>
+        <w:numPr>
+          <w:ilvl w:val="0"/>
+          <w:numId w:val="2"/>
+        </w:numPr>
+        <w:rPr>
+          <w:sz w:val="24"/>
+          <w:szCs w:val="24"/>
+        </w:rPr>
+      </w:pPr>
+      <w:r>
+        <w:rPr>
+          <w:sz w:val="24"/>
+          <w:szCs w:val="24"/>
+        </w:rPr>
+        <w:t>Из-за добавления чекпоинта на пятый уровень пещер не работает анимация рычага</w:t>
+      </w:r>
+    </w:p>
+    <w:p>
+      <w:pPr>
+        <w:pStyle w:val="a3"/>
+        <w:numPr>
+          <w:ilvl w:val="0"/>
+          <w:numId w:val="2"/>
+        </w:numPr>
+        <w:rPr>
+          <w:sz w:val="24"/>
+          <w:szCs w:val="24"/>
+        </w:rPr>
+      </w:pPr>
+      <w:r>
+        <w:rPr>
+          <w:sz w:val="24"/>
+          <w:szCs w:val="24"/>
+        </w:rPr>
+        <w:t>Добавить новые варианты эффектов, новая анимация призрака и адской гончей, новые верёвки и незнакомец.</w:t>
+      </w:r>
+    </w:p>
+    <w:p>
+      <w:pPr>
+        <w:pStyle w:val="a3"/>
+        <w:numPr>
+          <w:ilvl w:val="0"/>
+          <w:numId w:val="2"/>
+        </w:numPr>
+        <w:rPr>
+          <w:sz w:val="24"/>
+          <w:szCs w:val="24"/>
+        </w:rPr>
+      </w:pPr>
+      <w:r>
+        <w:rPr>
+          <w:sz w:val="24"/>
+          <w:szCs w:val="24"/>
+        </w:rPr>
+        <w:t>Пусть кнопка «Новая игра» будет нажиматься, и это будет видно.</w:t>
+      </w:r>
+    </w:p>
+    <w:p>
+      <w:pPr>
+        <w:pStyle w:val="a3"/>
+        <w:numPr>
+          <w:ilvl w:val="0"/>
+          <w:numId w:val="2"/>
+        </w:numPr>
+        <w:rPr>
+          <w:sz w:val="24"/>
+          <w:szCs w:val="24"/>
+        </w:rPr>
+      </w:pPr>
+      <w:r>
+        <w:rPr>
+          <w:sz w:val="24"/>
+          <w:szCs w:val="24"/>
+        </w:rPr>
+        <w:t>При завершении уровня есть короткий миг, когда героя можно убить. Нужно убрать такую возможность.</w:t>
+      </w:r>
+    </w:p>
+    <w:p>
+      <w:pPr>
+        <w:pStyle w:val="a3"/>
+        <w:numPr>
+          <w:ilvl w:val="0"/>
+          <w:numId w:val="2"/>
+        </w:numPr>
+        <w:rPr>
+          <w:sz w:val="24"/>
+          <w:szCs w:val="24"/>
+        </w:rPr>
+      </w:pPr>
+      <w:r>
+        <w:rPr>
+          <w:sz w:val="24"/>
+          <w:szCs w:val="24"/>
+        </w:rPr>
+        <w:t>Добавить резервное сохранение данных определённого уровня,  (это нужно сделать, так как на некоторые уровни можно возвращаться)</w:t>
+      </w:r>
+    </w:p>
+    <w:p>
+      <w:pPr>
+        <w:pStyle w:val="a3"/>
+        <w:numPr>
+          <w:ilvl w:val="0"/>
+          <w:numId w:val="2"/>
+        </w:numPr>
+        <w:rPr>
+          <w:sz w:val="24"/>
+          <w:szCs w:val="24"/>
+        </w:rPr>
+      </w:pPr>
+      <w:r>
+        <w:rPr>
+          <w:sz w:val="24"/>
+          <w:szCs w:val="24"/>
+        </w:rPr>
+        <w:t>Поправить ИИ для первых уровней, сделанных не в редакторе… либо нафиг изменить эти три уровня.</w:t>
+      </w:r>
       <w:bookmarkStart w:id="0" w:name="_GoBack"/>
       <w:bookmarkEnd w:id="0"/>
-      <w:r>
-        <w:rPr>
-          <w:sz w:val="24"/>
-          <w:szCs w:val="24"/>
-        </w:rPr>
-        <w:t>Сделать так, чтобы заход и выход из меню паузы никак не выводило из паузы, связанной со стартовым диалогом.</w:t>
-      </w:r>
-    </w:p>
-    <w:p>
-      <w:pPr>
-        <w:pStyle w:val="a3"/>
-        <w:numPr>
-          <w:ilvl w:val="0"/>
-          <w:numId w:val="2"/>
-        </w:numPr>
-        <w:rPr>
-          <w:sz w:val="24"/>
-          <w:szCs w:val="24"/>
-        </w:rPr>
-      </w:pPr>
-      <w:r>
-        <w:rPr>
-          <w:sz w:val="24"/>
-          <w:szCs w:val="24"/>
-        </w:rPr>
-        <w:t xml:space="preserve">Создать такой тип </w:t>
-      </w:r>
-      <w:proofErr w:type="spellStart"/>
-      <w:r>
-        <w:rPr>
-          <w:sz w:val="24"/>
-          <w:szCs w:val="24"/>
-        </w:rPr>
-        <w:t>хитбоксов</w:t>
-      </w:r>
-      <w:proofErr w:type="spellEnd"/>
-      <w:r>
-        <w:rPr>
-          <w:sz w:val="24"/>
-          <w:szCs w:val="24"/>
-        </w:rPr>
-        <w:t>, который бьёт и героя, и врагов.</w:t>
-      </w:r>
-    </w:p>
-    <w:p>
-      <w:pPr>
-        <w:pStyle w:val="a3"/>
-        <w:numPr>
-          <w:ilvl w:val="0"/>
-          <w:numId w:val="2"/>
-        </w:numPr>
-        <w:rPr>
-          <w:sz w:val="24"/>
-          <w:szCs w:val="24"/>
-        </w:rPr>
-      </w:pPr>
-      <w:r>
-        <w:rPr>
-          <w:sz w:val="24"/>
-          <w:szCs w:val="24"/>
-        </w:rPr>
-        <w:t>Сделать игру весёлой</w:t>
-      </w:r>
-    </w:p>
-    <w:p>
-      <w:pPr>
-        <w:pStyle w:val="a3"/>
-        <w:numPr>
-          <w:ilvl w:val="0"/>
-          <w:numId w:val="2"/>
-        </w:numPr>
-        <w:rPr>
-          <w:sz w:val="24"/>
-          <w:szCs w:val="24"/>
-        </w:rPr>
-      </w:pPr>
-      <w:r>
-        <w:rPr>
-          <w:sz w:val="24"/>
-          <w:szCs w:val="24"/>
-        </w:rPr>
-        <w:t>Поработать над корректностью размеров окошек ГУИ.</w:t>
-      </w:r>
-    </w:p>
-    <w:p>
-      <w:pPr>
-        <w:pStyle w:val="a3"/>
-        <w:numPr>
-          <w:ilvl w:val="0"/>
-          <w:numId w:val="2"/>
-        </w:numPr>
-        <w:rPr>
-          <w:sz w:val="24"/>
-          <w:szCs w:val="24"/>
-        </w:rPr>
-      </w:pPr>
-      <w:r>
-        <w:rPr>
-          <w:sz w:val="24"/>
-          <w:szCs w:val="24"/>
-        </w:rPr>
-        <w:t xml:space="preserve">Исправить </w:t>
-      </w:r>
-      <w:proofErr w:type="spellStart"/>
-      <w:r>
-        <w:rPr>
-          <w:sz w:val="24"/>
-          <w:szCs w:val="24"/>
-        </w:rPr>
-        <w:t>джунглиевого</w:t>
-      </w:r>
-      <w:proofErr w:type="spellEnd"/>
-      <w:r>
-        <w:rPr>
-          <w:sz w:val="24"/>
-          <w:szCs w:val="24"/>
-        </w:rPr>
-        <w:t xml:space="preserve"> паука, гигантскую летучую мышь, босса шахтёров-призраков</w:t>
-      </w:r>
-    </w:p>
-    <w:p>
-      <w:pPr>
-        <w:pStyle w:val="a3"/>
-        <w:numPr>
-          <w:ilvl w:val="0"/>
-          <w:numId w:val="2"/>
-        </w:numPr>
-        <w:rPr>
-          <w:sz w:val="24"/>
-          <w:szCs w:val="24"/>
-        </w:rPr>
-      </w:pPr>
-      <w:r>
-        <w:rPr>
-          <w:sz w:val="24"/>
-          <w:szCs w:val="24"/>
-        </w:rPr>
-        <w:t>Добавить события, которые влияют на всю игру, а не только на в пределах уровня</w:t>
-      </w:r>
-    </w:p>
-    <w:p>
-      <w:pPr>
-        <w:pStyle w:val="a3"/>
-        <w:numPr>
-          <w:ilvl w:val="0"/>
-          <w:numId w:val="2"/>
-        </w:numPr>
-        <w:rPr>
-          <w:sz w:val="24"/>
-          <w:szCs w:val="24"/>
-        </w:rPr>
-      </w:pPr>
-      <w:r>
-        <w:rPr>
-          <w:sz w:val="24"/>
-          <w:szCs w:val="24"/>
-        </w:rPr>
-        <w:t>Добавить кнопку выхода</w:t>
-      </w:r>
-    </w:p>
-    <w:p>
-      <w:pPr>
-        <w:pStyle w:val="a3"/>
-        <w:numPr>
-          <w:ilvl w:val="0"/>
-          <w:numId w:val="2"/>
-        </w:numPr>
-        <w:rPr>
-          <w:sz w:val="24"/>
-          <w:szCs w:val="24"/>
-        </w:rPr>
-      </w:pPr>
-      <w:r>
-        <w:rPr>
-          <w:sz w:val="24"/>
-          <w:szCs w:val="24"/>
-        </w:rPr>
-        <w:t>Добавить дрожание экрана при ударах и получении урона.</w:t>
-      </w:r>
-    </w:p>
-    <w:p>
-      <w:pPr>
-        <w:pStyle w:val="a3"/>
-        <w:numPr>
-          <w:ilvl w:val="0"/>
-          <w:numId w:val="2"/>
-        </w:numPr>
-        <w:rPr>
-          <w:sz w:val="24"/>
-          <w:szCs w:val="24"/>
-        </w:rPr>
-      </w:pPr>
-      <w:r>
-        <w:rPr>
-          <w:sz w:val="24"/>
-          <w:szCs w:val="24"/>
-        </w:rPr>
-        <w:t>Добавить музыку и звуки.</w:t>
-      </w:r>
-    </w:p>
-    <w:p>
-      <w:pPr>
-        <w:pStyle w:val="a3"/>
-        <w:numPr>
-          <w:ilvl w:val="0"/>
-          <w:numId w:val="2"/>
-        </w:numPr>
-        <w:rPr>
-          <w:sz w:val="24"/>
-          <w:szCs w:val="24"/>
-        </w:rPr>
-      </w:pPr>
-      <w:r>
-        <w:rPr>
-          <w:sz w:val="24"/>
-          <w:szCs w:val="24"/>
-        </w:rPr>
-        <w:t>Убрать дёргания при перемещении союзника.</w:t>
-      </w:r>
-    </w:p>
-    <w:p>
-      <w:pPr>
-        <w:pStyle w:val="a3"/>
-        <w:numPr>
-          <w:ilvl w:val="0"/>
-          <w:numId w:val="2"/>
-        </w:numPr>
-        <w:rPr>
-          <w:sz w:val="24"/>
-          <w:szCs w:val="24"/>
-        </w:rPr>
-      </w:pPr>
-      <w:r>
-        <w:rPr>
-          <w:sz w:val="24"/>
-          <w:szCs w:val="24"/>
-        </w:rPr>
-        <w:t xml:space="preserve">Убрать </w:t>
-      </w:r>
-      <w:proofErr w:type="spellStart"/>
-      <w:r>
-        <w:rPr>
-          <w:sz w:val="24"/>
-          <w:szCs w:val="24"/>
-        </w:rPr>
-        <w:t>читы</w:t>
-      </w:r>
-      <w:proofErr w:type="spellEnd"/>
     </w:p>
     <w:sectPr>
       <w:pgSz w:w="11906" w:h="16838"/>
@@ -481,11 +581,103 @@
       </w:pPr>
     </w:lvl>
   </w:abstractNum>
+  <w:abstractNum w:abstractNumId="2" w15:restartNumberingAfterBreak="0">
+    <w:nsid w:val="71970D64"/>
+    <w:multiLevelType w:val="hybridMultilevel"/>
+    <w:tmpl w:val="C44AFCD2"/>
+    <w:lvl w:ilvl="0" w:tplc="0419000F">
+      <w:start w:val="1"/>
+      <w:numFmt w:val="decimal"/>
+      <w:lvlText w:val="%1."/>
+      <w:lvlJc w:val="left"/>
+      <w:pPr>
+        <w:ind w:left="720" w:hanging="360"/>
+      </w:pPr>
+      <w:rPr>
+        <w:rFonts w:hint="default"/>
+      </w:rPr>
+    </w:lvl>
+    <w:lvl w:ilvl="1" w:tplc="04190019" w:tentative="1">
+      <w:start w:val="1"/>
+      <w:numFmt w:val="lowerLetter"/>
+      <w:lvlText w:val="%2."/>
+      <w:lvlJc w:val="left"/>
+      <w:pPr>
+        <w:ind w:left="1440" w:hanging="360"/>
+      </w:pPr>
+    </w:lvl>
+    <w:lvl w:ilvl="2" w:tplc="0419001B" w:tentative="1">
+      <w:start w:val="1"/>
+      <w:numFmt w:val="lowerRoman"/>
+      <w:lvlText w:val="%3."/>
+      <w:lvlJc w:val="right"/>
+      <w:pPr>
+        <w:ind w:left="2160" w:hanging="180"/>
+      </w:pPr>
+    </w:lvl>
+    <w:lvl w:ilvl="3" w:tplc="0419000F" w:tentative="1">
+      <w:start w:val="1"/>
+      <w:numFmt w:val="decimal"/>
+      <w:lvlText w:val="%4."/>
+      <w:lvlJc w:val="left"/>
+      <w:pPr>
+        <w:ind w:left="2880" w:hanging="360"/>
+      </w:pPr>
+    </w:lvl>
+    <w:lvl w:ilvl="4" w:tplc="04190019" w:tentative="1">
+      <w:start w:val="1"/>
+      <w:numFmt w:val="lowerLetter"/>
+      <w:lvlText w:val="%5."/>
+      <w:lvlJc w:val="left"/>
+      <w:pPr>
+        <w:ind w:left="3600" w:hanging="360"/>
+      </w:pPr>
+    </w:lvl>
+    <w:lvl w:ilvl="5" w:tplc="0419001B" w:tentative="1">
+      <w:start w:val="1"/>
+      <w:numFmt w:val="lowerRoman"/>
+      <w:lvlText w:val="%6."/>
+      <w:lvlJc w:val="right"/>
+      <w:pPr>
+        <w:ind w:left="4320" w:hanging="180"/>
+      </w:pPr>
+    </w:lvl>
+    <w:lvl w:ilvl="6" w:tplc="0419000F" w:tentative="1">
+      <w:start w:val="1"/>
+      <w:numFmt w:val="decimal"/>
+      <w:lvlText w:val="%7."/>
+      <w:lvlJc w:val="left"/>
+      <w:pPr>
+        <w:ind w:left="5040" w:hanging="360"/>
+      </w:pPr>
+    </w:lvl>
+    <w:lvl w:ilvl="7" w:tplc="04190019" w:tentative="1">
+      <w:start w:val="1"/>
+      <w:numFmt w:val="lowerLetter"/>
+      <w:lvlText w:val="%8."/>
+      <w:lvlJc w:val="left"/>
+      <w:pPr>
+        <w:ind w:left="5760" w:hanging="360"/>
+      </w:pPr>
+    </w:lvl>
+    <w:lvl w:ilvl="8" w:tplc="0419001B" w:tentative="1">
+      <w:start w:val="1"/>
+      <w:numFmt w:val="lowerRoman"/>
+      <w:lvlText w:val="%9."/>
+      <w:lvlJc w:val="right"/>
+      <w:pPr>
+        <w:ind w:left="6480" w:hanging="180"/>
+      </w:pPr>
+    </w:lvl>
+  </w:abstractNum>
   <w:num w:numId="1">
     <w:abstractNumId w:val="1"/>
   </w:num>
   <w:num w:numId="2">
     <w:abstractNumId w:val="0"/>
+  </w:num>
+  <w:num w:numId="3">
+    <w:abstractNumId w:val="2"/>
   </w:num>
 </w:numbering>
 </file>

</xml_diff>

<commit_message>
all sidequests are completed
</commit_message>
<xml_diff>
--- a/Записи/Список заданий.docx
+++ b/Записи/Список заданий.docx
@@ -54,23 +54,7 @@
           <w:sz w:val="24"/>
           <w:szCs w:val="24"/>
         </w:rPr>
-        <w:t xml:space="preserve">Создать такой тип </w:t>
-      </w:r>
-      <w:proofErr w:type="spellStart"/>
-      <w:r>
-        <w:rPr>
-          <w:sz w:val="24"/>
-          <w:szCs w:val="24"/>
-        </w:rPr>
-        <w:t>хитбоксов</w:t>
-      </w:r>
-      <w:proofErr w:type="spellEnd"/>
-      <w:r>
-        <w:rPr>
-          <w:sz w:val="24"/>
-          <w:szCs w:val="24"/>
-        </w:rPr>
-        <w:t>, который бьёт и героя, и врагов.</w:t>
+        <w:t>Создать такой тип хитбоксов, который бьёт и героя, и врагов.</w:t>
       </w:r>
     </w:p>
     <w:p>
@@ -150,573 +134,457 @@
           <w:sz w:val="24"/>
           <w:szCs w:val="24"/>
         </w:rPr>
-        <w:t xml:space="preserve">Убрать </w:t>
-      </w:r>
-      <w:proofErr w:type="spellStart"/>
-      <w:r>
-        <w:rPr>
-          <w:sz w:val="24"/>
-          <w:szCs w:val="24"/>
-        </w:rPr>
-        <w:t>читы</w:t>
-      </w:r>
-      <w:proofErr w:type="spellEnd"/>
-    </w:p>
-    <w:p>
-      <w:pPr>
-        <w:pStyle w:val="a3"/>
-        <w:numPr>
-          <w:ilvl w:val="0"/>
-          <w:numId w:val="2"/>
-        </w:numPr>
-        <w:rPr>
-          <w:sz w:val="24"/>
-          <w:szCs w:val="24"/>
-        </w:rPr>
-      </w:pPr>
-      <w:proofErr w:type="spellStart"/>
+        <w:t>Убрать читы</w:t>
+      </w:r>
+    </w:p>
+    <w:p>
+      <w:pPr>
+        <w:pStyle w:val="a3"/>
+        <w:numPr>
+          <w:ilvl w:val="0"/>
+          <w:numId w:val="2"/>
+        </w:numPr>
+        <w:rPr>
+          <w:sz w:val="24"/>
+          <w:szCs w:val="24"/>
+        </w:rPr>
+      </w:pPr>
       <w:r>
         <w:rPr>
           <w:sz w:val="24"/>
           <w:szCs w:val="24"/>
           <w:lang w:val="en-US"/>
         </w:rPr>
-        <w:t>Сделать</w:t>
-      </w:r>
-      <w:proofErr w:type="spellEnd"/>
+        <w:t>Сделать нормальные настройки графики.</w:t>
+      </w:r>
+    </w:p>
+    <w:p>
+      <w:pPr>
+        <w:pStyle w:val="a3"/>
+        <w:numPr>
+          <w:ilvl w:val="0"/>
+          <w:numId w:val="2"/>
+        </w:numPr>
+        <w:rPr>
+          <w:sz w:val="24"/>
+          <w:szCs w:val="24"/>
+        </w:rPr>
+      </w:pPr>
+      <w:r>
+        <w:rPr>
+          <w:sz w:val="24"/>
+          <w:szCs w:val="24"/>
+        </w:rPr>
+        <w:t>Из-за добавления чекпоинта на пятый уровень пещер не работает анимация рычага</w:t>
+      </w:r>
+    </w:p>
+    <w:p>
+      <w:pPr>
+        <w:pStyle w:val="a3"/>
+        <w:numPr>
+          <w:ilvl w:val="0"/>
+          <w:numId w:val="2"/>
+        </w:numPr>
+        <w:rPr>
+          <w:sz w:val="24"/>
+          <w:szCs w:val="24"/>
+        </w:rPr>
+      </w:pPr>
+      <w:r>
+        <w:rPr>
+          <w:sz w:val="24"/>
+          <w:szCs w:val="24"/>
+        </w:rPr>
+        <w:t>Добавить новые варианты эффектов.</w:t>
+      </w:r>
+    </w:p>
+    <w:p>
+      <w:pPr>
+        <w:pStyle w:val="a3"/>
+        <w:numPr>
+          <w:ilvl w:val="0"/>
+          <w:numId w:val="2"/>
+        </w:numPr>
+        <w:rPr>
+          <w:sz w:val="24"/>
+          <w:szCs w:val="24"/>
+        </w:rPr>
+      </w:pPr>
+      <w:r>
+        <w:rPr>
+          <w:sz w:val="24"/>
+          <w:szCs w:val="24"/>
+        </w:rPr>
+        <w:t>Пусть кнопка «Новая игра» будет нажиматься, и это будет видно.</w:t>
+      </w:r>
+    </w:p>
+    <w:p>
+      <w:pPr>
+        <w:pStyle w:val="a3"/>
+        <w:numPr>
+          <w:ilvl w:val="0"/>
+          <w:numId w:val="2"/>
+        </w:numPr>
+        <w:rPr>
+          <w:sz w:val="24"/>
+          <w:szCs w:val="24"/>
+        </w:rPr>
+      </w:pPr>
+      <w:r>
+        <w:rPr>
+          <w:sz w:val="24"/>
+          <w:szCs w:val="24"/>
+        </w:rPr>
+        <w:t>Добавить экран загрузки</w:t>
+      </w:r>
+    </w:p>
+    <w:p>
+      <w:pPr>
+        <w:pStyle w:val="a3"/>
+        <w:numPr>
+          <w:ilvl w:val="0"/>
+          <w:numId w:val="2"/>
+        </w:numPr>
+        <w:rPr>
+          <w:sz w:val="24"/>
+          <w:szCs w:val="24"/>
+        </w:rPr>
+      </w:pPr>
+      <w:r>
+        <w:rPr>
+          <w:sz w:val="24"/>
+          <w:szCs w:val="24"/>
+        </w:rPr>
+        <w:t>Рыбы один раз атакуют, а потому</w:t>
+      </w:r>
+      <w:r>
+        <w:rPr>
+          <w:sz w:val="24"/>
+          <w:szCs w:val="24"/>
+        </w:rPr>
+        <w:t xml:space="preserve"> разучиваются это делать совсем</w:t>
+      </w:r>
+    </w:p>
+    <w:p>
+      <w:pPr>
+        <w:pStyle w:val="a3"/>
+        <w:numPr>
+          <w:ilvl w:val="0"/>
+          <w:numId w:val="2"/>
+        </w:numPr>
+        <w:rPr>
+          <w:sz w:val="24"/>
+          <w:szCs w:val="24"/>
+        </w:rPr>
+      </w:pPr>
+      <w:r>
+        <w:rPr>
+          <w:sz w:val="24"/>
+          <w:szCs w:val="24"/>
+        </w:rPr>
+        <w:t>Узнать, почему съезжает текст с диалогом</w:t>
+      </w:r>
+    </w:p>
+    <w:p>
+      <w:pPr>
+        <w:pStyle w:val="a3"/>
+        <w:numPr>
+          <w:ilvl w:val="0"/>
+          <w:numId w:val="2"/>
+        </w:numPr>
+        <w:rPr>
+          <w:sz w:val="24"/>
+          <w:szCs w:val="24"/>
+        </w:rPr>
+      </w:pPr>
+      <w:r>
+        <w:rPr>
+          <w:sz w:val="24"/>
+          <w:szCs w:val="24"/>
+        </w:rPr>
+        <w:t>Добавить предметы с пассивными эффектами и предметы, дающие макс хп.</w:t>
+      </w:r>
+    </w:p>
+    <w:p>
+      <w:pPr>
+        <w:pStyle w:val="a3"/>
+        <w:numPr>
+          <w:ilvl w:val="0"/>
+          <w:numId w:val="2"/>
+        </w:numPr>
+        <w:rPr>
+          <w:sz w:val="24"/>
+          <w:szCs w:val="24"/>
+        </w:rPr>
+      </w:pPr>
+      <w:r>
+        <w:rPr>
+          <w:sz w:val="24"/>
+          <w:szCs w:val="24"/>
+        </w:rPr>
+        <w:t xml:space="preserve">Когда происходит взрыв – игра </w:t>
+      </w:r>
+      <w:r>
+        <w:rPr>
+          <w:sz w:val="24"/>
+          <w:szCs w:val="24"/>
+        </w:rPr>
+        <w:t>тормозится</w:t>
+      </w:r>
+      <w:r>
+        <w:rPr>
+          <w:sz w:val="24"/>
+          <w:szCs w:val="24"/>
+        </w:rPr>
+        <w:t>.</w:t>
+      </w:r>
+    </w:p>
+    <w:p>
+      <w:pPr>
+        <w:pStyle w:val="a3"/>
+        <w:numPr>
+          <w:ilvl w:val="0"/>
+          <w:numId w:val="2"/>
+        </w:numPr>
+        <w:rPr>
+          <w:sz w:val="24"/>
+          <w:szCs w:val="24"/>
+        </w:rPr>
+      </w:pPr>
+      <w:r>
+        <w:rPr>
+          <w:sz w:val="24"/>
+          <w:szCs w:val="24"/>
+        </w:rPr>
+        <w:t>Улучшить ИИ, пусть враги обходят опасные для жизни области</w:t>
+      </w:r>
+    </w:p>
+    <w:p>
+      <w:pPr>
+        <w:pStyle w:val="a3"/>
+        <w:numPr>
+          <w:ilvl w:val="0"/>
+          <w:numId w:val="2"/>
+        </w:numPr>
+        <w:rPr>
+          <w:sz w:val="24"/>
+          <w:szCs w:val="24"/>
+        </w:rPr>
+      </w:pPr>
+      <w:r>
+        <w:rPr>
+          <w:sz w:val="24"/>
+          <w:szCs w:val="24"/>
+        </w:rPr>
+        <w:t>Игровые эффекты не должны происходить из-за смерти монстров, которые находятся далеко от героя</w:t>
+      </w:r>
+    </w:p>
+    <w:p>
+      <w:pPr>
+        <w:pStyle w:val="a3"/>
+        <w:numPr>
+          <w:ilvl w:val="0"/>
+          <w:numId w:val="2"/>
+        </w:numPr>
+        <w:rPr>
+          <w:sz w:val="24"/>
+          <w:szCs w:val="24"/>
+        </w:rPr>
+      </w:pPr>
+      <w:r>
+        <w:rPr>
+          <w:sz w:val="24"/>
+          <w:szCs w:val="24"/>
+        </w:rPr>
+        <w:t>Сделать големов более активными. Пусть он не перестаёт хотеть атаковать героя.</w:t>
+      </w:r>
+    </w:p>
+    <w:p>
+      <w:pPr>
+        <w:pStyle w:val="a3"/>
+        <w:numPr>
+          <w:ilvl w:val="0"/>
+          <w:numId w:val="2"/>
+        </w:numPr>
+        <w:rPr>
+          <w:sz w:val="24"/>
+          <w:szCs w:val="24"/>
+        </w:rPr>
+      </w:pPr>
+      <w:r>
+        <w:rPr>
+          <w:sz w:val="24"/>
+          <w:szCs w:val="24"/>
+        </w:rPr>
+        <w:t>Добавить комиксы.</w:t>
+      </w:r>
+    </w:p>
+    <w:p>
+      <w:pPr>
+        <w:pStyle w:val="a3"/>
+        <w:numPr>
+          <w:ilvl w:val="0"/>
+          <w:numId w:val="2"/>
+        </w:numPr>
+        <w:rPr>
+          <w:sz w:val="24"/>
+          <w:szCs w:val="24"/>
+        </w:rPr>
+      </w:pPr>
+      <w:r>
+        <w:rPr>
+          <w:sz w:val="24"/>
+          <w:szCs w:val="24"/>
+        </w:rPr>
+        <w:t>Ледяной мертвец почему-то отказывается двигаться.</w:t>
+      </w:r>
+    </w:p>
+    <w:p>
+      <w:pPr>
+        <w:pStyle w:val="a3"/>
+        <w:numPr>
+          <w:ilvl w:val="0"/>
+          <w:numId w:val="2"/>
+        </w:numPr>
+        <w:rPr>
+          <w:sz w:val="24"/>
+          <w:szCs w:val="24"/>
+        </w:rPr>
+      </w:pPr>
+      <w:r>
+        <w:rPr>
+          <w:sz w:val="24"/>
+          <w:szCs w:val="24"/>
+        </w:rPr>
+        <w:t>Добавить настройки управления</w:t>
+      </w:r>
+      <w:r>
+        <w:rPr>
+          <w:sz w:val="24"/>
+          <w:szCs w:val="24"/>
+        </w:rPr>
+        <w:t xml:space="preserve"> и нормальное управление джойстиком</w:t>
+      </w:r>
+    </w:p>
+    <w:p>
+      <w:pPr>
+        <w:pStyle w:val="a3"/>
+        <w:numPr>
+          <w:ilvl w:val="0"/>
+          <w:numId w:val="2"/>
+        </w:numPr>
+        <w:rPr>
+          <w:sz w:val="24"/>
+          <w:szCs w:val="24"/>
+        </w:rPr>
+      </w:pPr>
+      <w:r>
+        <w:rPr>
+          <w:sz w:val="24"/>
+          <w:szCs w:val="24"/>
+        </w:rPr>
+        <w:t>Добавить настройки языка</w:t>
+      </w:r>
+    </w:p>
+    <w:p>
+      <w:pPr>
+        <w:pStyle w:val="a3"/>
+        <w:numPr>
+          <w:ilvl w:val="0"/>
+          <w:numId w:val="2"/>
+        </w:numPr>
+        <w:rPr>
+          <w:sz w:val="24"/>
+          <w:szCs w:val="24"/>
+        </w:rPr>
+      </w:pPr>
+      <w:r>
+        <w:rPr>
+          <w:sz w:val="24"/>
+          <w:szCs w:val="24"/>
+        </w:rPr>
+        <w:t>Добавить титры</w:t>
+      </w:r>
+    </w:p>
+    <w:p>
+      <w:pPr>
+        <w:pStyle w:val="a3"/>
+        <w:numPr>
+          <w:ilvl w:val="0"/>
+          <w:numId w:val="2"/>
+        </w:numPr>
+        <w:rPr>
+          <w:sz w:val="24"/>
+          <w:szCs w:val="24"/>
+        </w:rPr>
+      </w:pPr>
+      <w:r>
+        <w:rPr>
+          <w:sz w:val="24"/>
+          <w:szCs w:val="24"/>
+        </w:rPr>
+        <w:t>Улучшить управление с лианами, лестницами и верёвками</w:t>
+      </w:r>
+    </w:p>
+    <w:p>
+      <w:pPr>
+        <w:pStyle w:val="a3"/>
+        <w:numPr>
+          <w:ilvl w:val="0"/>
+          <w:numId w:val="2"/>
+        </w:numPr>
+        <w:rPr>
+          <w:sz w:val="24"/>
+          <w:szCs w:val="24"/>
+        </w:rPr>
+      </w:pPr>
+      <w:r>
+        <w:rPr>
+          <w:sz w:val="24"/>
+          <w:szCs w:val="24"/>
+        </w:rPr>
+        <w:t>Добавить доп оружие.</w:t>
+      </w:r>
+    </w:p>
+    <w:p>
+      <w:pPr>
+        <w:pStyle w:val="a3"/>
+        <w:numPr>
+          <w:ilvl w:val="0"/>
+          <w:numId w:val="2"/>
+        </w:numPr>
+        <w:rPr>
+          <w:sz w:val="24"/>
+          <w:szCs w:val="24"/>
+        </w:rPr>
+      </w:pPr>
+      <w:r>
+        <w:rPr>
+          <w:sz w:val="24"/>
+          <w:szCs w:val="24"/>
+        </w:rPr>
+        <w:t>Добавить ящики с ловушкой холода</w:t>
+      </w:r>
+    </w:p>
+    <w:p>
+      <w:pPr>
+        <w:pStyle w:val="a3"/>
+        <w:numPr>
+          <w:ilvl w:val="0"/>
+          <w:numId w:val="2"/>
+        </w:numPr>
+        <w:rPr>
+          <w:sz w:val="24"/>
+          <w:szCs w:val="24"/>
+        </w:rPr>
+      </w:pPr>
       <w:r>
         <w:rPr>
           <w:sz w:val="24"/>
           <w:szCs w:val="24"/>
           <w:lang w:val="en-US"/>
         </w:rPr>
-        <w:t xml:space="preserve"> </w:t>
-      </w:r>
-      <w:proofErr w:type="spellStart"/>
-      <w:r>
-        <w:rPr>
-          <w:sz w:val="24"/>
-          <w:szCs w:val="24"/>
-          <w:lang w:val="en-US"/>
-        </w:rPr>
-        <w:t>нормальные</w:t>
-      </w:r>
-      <w:proofErr w:type="spellEnd"/>
-      <w:r>
-        <w:rPr>
-          <w:sz w:val="24"/>
-          <w:szCs w:val="24"/>
-          <w:lang w:val="en-US"/>
-        </w:rPr>
-        <w:t xml:space="preserve"> </w:t>
-      </w:r>
-      <w:proofErr w:type="spellStart"/>
-      <w:r>
-        <w:rPr>
-          <w:sz w:val="24"/>
-          <w:szCs w:val="24"/>
-          <w:lang w:val="en-US"/>
-        </w:rPr>
-        <w:t>настройки</w:t>
-      </w:r>
-      <w:proofErr w:type="spellEnd"/>
-      <w:r>
-        <w:rPr>
-          <w:sz w:val="24"/>
-          <w:szCs w:val="24"/>
-          <w:lang w:val="en-US"/>
-        </w:rPr>
-        <w:t xml:space="preserve"> </w:t>
-      </w:r>
-      <w:proofErr w:type="spellStart"/>
-      <w:r>
-        <w:rPr>
-          <w:sz w:val="24"/>
-          <w:szCs w:val="24"/>
-          <w:lang w:val="en-US"/>
-        </w:rPr>
-        <w:t>графики</w:t>
-      </w:r>
-      <w:proofErr w:type="spellEnd"/>
-      <w:r>
-        <w:rPr>
-          <w:sz w:val="24"/>
-          <w:szCs w:val="24"/>
-          <w:lang w:val="en-US"/>
-        </w:rPr>
-        <w:t>.</w:t>
-      </w:r>
-    </w:p>
-    <w:p>
-      <w:pPr>
-        <w:pStyle w:val="a3"/>
-        <w:numPr>
-          <w:ilvl w:val="0"/>
-          <w:numId w:val="2"/>
-        </w:numPr>
-        <w:rPr>
-          <w:sz w:val="24"/>
-          <w:szCs w:val="24"/>
-        </w:rPr>
-      </w:pPr>
-      <w:r>
-        <w:rPr>
-          <w:sz w:val="24"/>
-          <w:szCs w:val="24"/>
-        </w:rPr>
-        <w:t xml:space="preserve">Из-за добавления </w:t>
-      </w:r>
-      <w:proofErr w:type="spellStart"/>
-      <w:r>
-        <w:rPr>
-          <w:sz w:val="24"/>
-          <w:szCs w:val="24"/>
-        </w:rPr>
-        <w:t>чекпоинта</w:t>
-      </w:r>
-      <w:proofErr w:type="spellEnd"/>
-      <w:r>
-        <w:rPr>
-          <w:sz w:val="24"/>
-          <w:szCs w:val="24"/>
-        </w:rPr>
-        <w:t xml:space="preserve"> на пятый уровень пещер не работает анимация рычага</w:t>
-      </w:r>
-    </w:p>
-    <w:p>
-      <w:pPr>
-        <w:pStyle w:val="a3"/>
-        <w:numPr>
-          <w:ilvl w:val="0"/>
-          <w:numId w:val="2"/>
-        </w:numPr>
-        <w:rPr>
-          <w:sz w:val="24"/>
-          <w:szCs w:val="24"/>
-        </w:rPr>
-      </w:pPr>
-      <w:r>
-        <w:rPr>
-          <w:sz w:val="24"/>
-          <w:szCs w:val="24"/>
-        </w:rPr>
-        <w:t>Добавить новые варианты эффектов.</w:t>
-      </w:r>
-    </w:p>
-    <w:p>
-      <w:pPr>
-        <w:pStyle w:val="a3"/>
-        <w:numPr>
-          <w:ilvl w:val="0"/>
-          <w:numId w:val="2"/>
-        </w:numPr>
-        <w:rPr>
-          <w:sz w:val="24"/>
-          <w:szCs w:val="24"/>
-        </w:rPr>
-      </w:pPr>
-      <w:r>
-        <w:rPr>
-          <w:sz w:val="24"/>
-          <w:szCs w:val="24"/>
-        </w:rPr>
-        <w:t>Пусть кнопка «Новая игра» будет нажиматься, и это будет видно.</w:t>
-      </w:r>
-    </w:p>
-    <w:p>
-      <w:pPr>
-        <w:pStyle w:val="a3"/>
-        <w:numPr>
-          <w:ilvl w:val="0"/>
-          <w:numId w:val="2"/>
-        </w:numPr>
-        <w:rPr>
-          <w:sz w:val="24"/>
-          <w:szCs w:val="24"/>
-        </w:rPr>
-      </w:pPr>
-      <w:r>
-        <w:rPr>
-          <w:sz w:val="24"/>
-          <w:szCs w:val="24"/>
-        </w:rPr>
-        <w:t>Добавить экран загрузки</w:t>
-      </w:r>
-    </w:p>
-    <w:p>
-      <w:pPr>
-        <w:pStyle w:val="a3"/>
-        <w:numPr>
-          <w:ilvl w:val="0"/>
-          <w:numId w:val="2"/>
-        </w:numPr>
-        <w:rPr>
-          <w:sz w:val="24"/>
-          <w:szCs w:val="24"/>
-        </w:rPr>
-      </w:pPr>
-      <w:r>
-        <w:rPr>
-          <w:sz w:val="24"/>
-          <w:szCs w:val="24"/>
-        </w:rPr>
-        <w:t>Рыбы один раз атакуют, а потому</w:t>
-      </w:r>
-      <w:r>
-        <w:rPr>
-          <w:sz w:val="24"/>
-          <w:szCs w:val="24"/>
-        </w:rPr>
-        <w:t xml:space="preserve"> разучиваются это делать совсем</w:t>
-      </w:r>
-    </w:p>
-    <w:p>
-      <w:pPr>
-        <w:pStyle w:val="a3"/>
-        <w:numPr>
-          <w:ilvl w:val="0"/>
-          <w:numId w:val="2"/>
-        </w:numPr>
-        <w:rPr>
-          <w:sz w:val="24"/>
-          <w:szCs w:val="24"/>
-        </w:rPr>
-      </w:pPr>
-      <w:r>
-        <w:rPr>
-          <w:sz w:val="24"/>
-          <w:szCs w:val="24"/>
-        </w:rPr>
-        <w:t>Узнать, почему съезжает текст с диалогом</w:t>
-      </w:r>
-    </w:p>
-    <w:p>
-      <w:pPr>
-        <w:pStyle w:val="a3"/>
-        <w:numPr>
-          <w:ilvl w:val="0"/>
-          <w:numId w:val="2"/>
-        </w:numPr>
-        <w:rPr>
-          <w:sz w:val="24"/>
-          <w:szCs w:val="24"/>
-        </w:rPr>
-      </w:pPr>
-      <w:r>
-        <w:rPr>
-          <w:sz w:val="24"/>
-          <w:szCs w:val="24"/>
-        </w:rPr>
-        <w:t xml:space="preserve">Добавить предметы с пассивными эффектами и предметы, дающие макс </w:t>
-      </w:r>
-      <w:proofErr w:type="spellStart"/>
-      <w:r>
-        <w:rPr>
-          <w:sz w:val="24"/>
-          <w:szCs w:val="24"/>
-        </w:rPr>
-        <w:t>хп</w:t>
-      </w:r>
-      <w:proofErr w:type="spellEnd"/>
-      <w:r>
-        <w:rPr>
-          <w:sz w:val="24"/>
-          <w:szCs w:val="24"/>
-        </w:rPr>
-        <w:t>.</w:t>
-      </w:r>
-    </w:p>
-    <w:p>
-      <w:pPr>
-        <w:pStyle w:val="a3"/>
-        <w:numPr>
-          <w:ilvl w:val="0"/>
-          <w:numId w:val="2"/>
-        </w:numPr>
-        <w:rPr>
-          <w:sz w:val="24"/>
-          <w:szCs w:val="24"/>
-        </w:rPr>
-      </w:pPr>
-      <w:r>
-        <w:rPr>
-          <w:sz w:val="24"/>
-          <w:szCs w:val="24"/>
-        </w:rPr>
-        <w:t xml:space="preserve">Когда происходит взрыв – игра </w:t>
-      </w:r>
-      <w:r>
-        <w:rPr>
-          <w:sz w:val="24"/>
-          <w:szCs w:val="24"/>
-        </w:rPr>
-        <w:t>тормозится</w:t>
-      </w:r>
-      <w:r>
-        <w:rPr>
-          <w:sz w:val="24"/>
-          <w:szCs w:val="24"/>
-        </w:rPr>
-        <w:t>.</w:t>
-      </w:r>
-    </w:p>
-    <w:p>
-      <w:pPr>
-        <w:pStyle w:val="a3"/>
-        <w:numPr>
-          <w:ilvl w:val="0"/>
-          <w:numId w:val="2"/>
-        </w:numPr>
-        <w:rPr>
-          <w:sz w:val="24"/>
-          <w:szCs w:val="24"/>
-        </w:rPr>
-      </w:pPr>
-      <w:r>
-        <w:rPr>
-          <w:sz w:val="24"/>
-          <w:szCs w:val="24"/>
-        </w:rPr>
-        <w:t>Улучшить ИИ, пусть враги обходят опасные для жизни области</w:t>
-      </w:r>
-    </w:p>
-    <w:p>
-      <w:pPr>
-        <w:pStyle w:val="a3"/>
-        <w:numPr>
-          <w:ilvl w:val="0"/>
-          <w:numId w:val="2"/>
-        </w:numPr>
-        <w:rPr>
-          <w:sz w:val="24"/>
-          <w:szCs w:val="24"/>
-        </w:rPr>
-      </w:pPr>
-      <w:r>
-        <w:rPr>
-          <w:sz w:val="24"/>
-          <w:szCs w:val="24"/>
-        </w:rPr>
-        <w:t>Игровые эффекты не должны происходить из-за смерти монстров, которые находятся далеко от героя</w:t>
-      </w:r>
-    </w:p>
-    <w:p>
-      <w:pPr>
-        <w:pStyle w:val="a3"/>
-        <w:numPr>
-          <w:ilvl w:val="0"/>
-          <w:numId w:val="2"/>
-        </w:numPr>
-        <w:rPr>
-          <w:sz w:val="24"/>
-          <w:szCs w:val="24"/>
-        </w:rPr>
-      </w:pPr>
-      <w:r>
-        <w:rPr>
-          <w:sz w:val="24"/>
-          <w:szCs w:val="24"/>
-        </w:rPr>
-        <w:t xml:space="preserve">Сделать </w:t>
-      </w:r>
-      <w:proofErr w:type="spellStart"/>
-      <w:r>
-        <w:rPr>
-          <w:sz w:val="24"/>
-          <w:szCs w:val="24"/>
-        </w:rPr>
-        <w:t>големов</w:t>
-      </w:r>
-      <w:proofErr w:type="spellEnd"/>
-      <w:r>
-        <w:rPr>
-          <w:sz w:val="24"/>
-          <w:szCs w:val="24"/>
-        </w:rPr>
-        <w:t xml:space="preserve"> более активными. Пусть он не перестаёт хотеть атаковать героя.</w:t>
-      </w:r>
-    </w:p>
-    <w:p>
-      <w:pPr>
-        <w:pStyle w:val="a3"/>
-        <w:numPr>
-          <w:ilvl w:val="0"/>
-          <w:numId w:val="2"/>
-        </w:numPr>
-        <w:rPr>
-          <w:sz w:val="24"/>
-          <w:szCs w:val="24"/>
-        </w:rPr>
-      </w:pPr>
-      <w:r>
-        <w:rPr>
-          <w:sz w:val="24"/>
-          <w:szCs w:val="24"/>
-        </w:rPr>
-        <w:t>Добавить комиксы.</w:t>
-      </w:r>
-    </w:p>
-    <w:p>
-      <w:pPr>
-        <w:pStyle w:val="a3"/>
-        <w:numPr>
-          <w:ilvl w:val="0"/>
-          <w:numId w:val="2"/>
-        </w:numPr>
-        <w:rPr>
-          <w:sz w:val="24"/>
-          <w:szCs w:val="24"/>
-        </w:rPr>
-      </w:pPr>
-      <w:r>
-        <w:rPr>
-          <w:sz w:val="24"/>
-          <w:szCs w:val="24"/>
-        </w:rPr>
-        <w:t>Ледяной мертвец почему-то отказывается двигаться.</w:t>
-      </w:r>
-    </w:p>
-    <w:p>
-      <w:pPr>
-        <w:pStyle w:val="a3"/>
-        <w:numPr>
-          <w:ilvl w:val="0"/>
-          <w:numId w:val="2"/>
-        </w:numPr>
-        <w:rPr>
-          <w:sz w:val="24"/>
-          <w:szCs w:val="24"/>
-        </w:rPr>
-      </w:pPr>
-      <w:r>
-        <w:rPr>
-          <w:sz w:val="24"/>
-          <w:szCs w:val="24"/>
-        </w:rPr>
-        <w:t>Добавить настройки управления</w:t>
-      </w:r>
-      <w:r>
-        <w:rPr>
-          <w:sz w:val="24"/>
-          <w:szCs w:val="24"/>
-        </w:rPr>
-        <w:t xml:space="preserve"> и нормальное управление джойстиком</w:t>
-      </w:r>
-    </w:p>
-    <w:p>
-      <w:pPr>
-        <w:pStyle w:val="a3"/>
-        <w:numPr>
-          <w:ilvl w:val="0"/>
-          <w:numId w:val="2"/>
-        </w:numPr>
-        <w:rPr>
-          <w:sz w:val="24"/>
-          <w:szCs w:val="24"/>
-        </w:rPr>
-      </w:pPr>
-      <w:r>
-        <w:rPr>
-          <w:sz w:val="24"/>
-          <w:szCs w:val="24"/>
-        </w:rPr>
-        <w:t>Добавить настройки языка</w:t>
-      </w:r>
-    </w:p>
-    <w:p>
-      <w:pPr>
-        <w:pStyle w:val="a3"/>
-        <w:numPr>
-          <w:ilvl w:val="0"/>
-          <w:numId w:val="2"/>
-        </w:numPr>
-        <w:rPr>
-          <w:sz w:val="24"/>
-          <w:szCs w:val="24"/>
-        </w:rPr>
-      </w:pPr>
-      <w:r>
-        <w:rPr>
-          <w:sz w:val="24"/>
-          <w:szCs w:val="24"/>
-        </w:rPr>
-        <w:t>Добавить титры</w:t>
-      </w:r>
-    </w:p>
-    <w:p>
-      <w:pPr>
-        <w:pStyle w:val="a3"/>
-        <w:numPr>
-          <w:ilvl w:val="0"/>
-          <w:numId w:val="2"/>
-        </w:numPr>
-        <w:rPr>
-          <w:sz w:val="24"/>
-          <w:szCs w:val="24"/>
-        </w:rPr>
-      </w:pPr>
-      <w:r>
-        <w:rPr>
-          <w:sz w:val="24"/>
-          <w:szCs w:val="24"/>
-        </w:rPr>
-        <w:t>Улучшить управление с лианами, лестницами и верёвками</w:t>
-      </w:r>
-    </w:p>
-    <w:p>
-      <w:pPr>
-        <w:pStyle w:val="a3"/>
-        <w:numPr>
-          <w:ilvl w:val="0"/>
-          <w:numId w:val="2"/>
-        </w:numPr>
-        <w:rPr>
-          <w:sz w:val="24"/>
-          <w:szCs w:val="24"/>
-        </w:rPr>
-      </w:pPr>
-      <w:r>
-        <w:rPr>
-          <w:sz w:val="24"/>
-          <w:szCs w:val="24"/>
-        </w:rPr>
-        <w:t xml:space="preserve">Добавить </w:t>
-      </w:r>
-      <w:proofErr w:type="spellStart"/>
-      <w:r>
-        <w:rPr>
-          <w:sz w:val="24"/>
-          <w:szCs w:val="24"/>
-        </w:rPr>
-        <w:t>доп</w:t>
-      </w:r>
-      <w:proofErr w:type="spellEnd"/>
-      <w:r>
-        <w:rPr>
-          <w:sz w:val="24"/>
-          <w:szCs w:val="24"/>
-        </w:rPr>
-        <w:t xml:space="preserve"> оружие.</w:t>
-      </w:r>
-    </w:p>
-    <w:p>
-      <w:pPr>
-        <w:pStyle w:val="a3"/>
-        <w:numPr>
-          <w:ilvl w:val="0"/>
-          <w:numId w:val="2"/>
-        </w:numPr>
-        <w:rPr>
-          <w:sz w:val="24"/>
-          <w:szCs w:val="24"/>
-        </w:rPr>
-      </w:pPr>
-      <w:r>
-        <w:rPr>
-          <w:sz w:val="24"/>
-          <w:szCs w:val="24"/>
-        </w:rPr>
-        <w:t>Добавить ящики с ловушкой холода</w:t>
+        <w:t>Черти могут преследовать игрока, потерять его, а потом вообще ни на что не реагировать.</w:t>
       </w:r>
       <w:bookmarkStart w:id="0" w:name="_GoBack"/>
       <w:bookmarkEnd w:id="0"/>
@@ -1713,7 +1581,7 @@
 </file>
 
 <file path=customXml/itemProps1.xml><?xml version="1.0" encoding="utf-8"?>
-<ds:datastoreItem xmlns:ds="http://schemas.openxmlformats.org/officeDocument/2006/customXml" ds:itemID="{A0163BDC-8660-4F1C-ABBE-8F32623FA85C}">
+<ds:datastoreItem xmlns:ds="http://schemas.openxmlformats.org/officeDocument/2006/customXml" ds:itemID="{F3CB56F6-FE40-4F1E-A9CF-F6891A335C5A}">
   <ds:schemaRefs>
     <ds:schemaRef ds:uri="http://schemas.openxmlformats.org/officeDocument/2006/bibliography"/>
   </ds:schemaRefs>

</xml_diff>

<commit_message>
every level is ready
</commit_message>
<xml_diff>
--- a/Записи/Список заданий.docx
+++ b/Записи/Список заданий.docx
@@ -56,412 +56,432 @@
         </w:rPr>
         <w:t>Придумать нормальный лозунг игре</w:t>
       </w:r>
+    </w:p>
+    <w:p>
+      <w:pPr>
+        <w:pStyle w:val="a3"/>
+        <w:numPr>
+          <w:ilvl w:val="0"/>
+          <w:numId w:val="2"/>
+        </w:numPr>
+        <w:rPr>
+          <w:sz w:val="24"/>
+          <w:szCs w:val="24"/>
+        </w:rPr>
+      </w:pPr>
+      <w:r>
+        <w:rPr>
+          <w:sz w:val="24"/>
+          <w:szCs w:val="24"/>
+        </w:rPr>
+        <w:t>Сделать игру весёлой</w:t>
+      </w:r>
+    </w:p>
+    <w:p>
+      <w:pPr>
+        <w:pStyle w:val="a3"/>
+        <w:numPr>
+          <w:ilvl w:val="0"/>
+          <w:numId w:val="2"/>
+        </w:numPr>
+        <w:rPr>
+          <w:sz w:val="24"/>
+          <w:szCs w:val="24"/>
+        </w:rPr>
+      </w:pPr>
+      <w:r>
+        <w:rPr>
+          <w:sz w:val="24"/>
+          <w:szCs w:val="24"/>
+        </w:rPr>
+        <w:t>Добавить музыку и звуки.</w:t>
+      </w:r>
+    </w:p>
+    <w:p>
+      <w:pPr>
+        <w:pStyle w:val="a3"/>
+        <w:numPr>
+          <w:ilvl w:val="0"/>
+          <w:numId w:val="2"/>
+        </w:numPr>
+        <w:rPr>
+          <w:sz w:val="24"/>
+          <w:szCs w:val="24"/>
+        </w:rPr>
+      </w:pPr>
+      <w:r>
+        <w:rPr>
+          <w:sz w:val="24"/>
+          <w:szCs w:val="24"/>
+        </w:rPr>
+        <w:t>Убрать читы</w:t>
+      </w:r>
+      <w:r>
+        <w:rPr>
+          <w:sz w:val="24"/>
+          <w:szCs w:val="24"/>
+        </w:rPr>
+        <w:tab/>
+      </w:r>
+    </w:p>
+    <w:p>
+      <w:pPr>
+        <w:pStyle w:val="a3"/>
+        <w:numPr>
+          <w:ilvl w:val="0"/>
+          <w:numId w:val="2"/>
+        </w:numPr>
+        <w:rPr>
+          <w:sz w:val="24"/>
+          <w:szCs w:val="24"/>
+        </w:rPr>
+      </w:pPr>
+      <w:r>
+        <w:rPr>
+          <w:sz w:val="24"/>
+          <w:szCs w:val="24"/>
+        </w:rPr>
+        <w:t>Добавить комиксы.</w:t>
+      </w:r>
+    </w:p>
+    <w:p>
+      <w:pPr>
+        <w:pStyle w:val="a3"/>
+        <w:numPr>
+          <w:ilvl w:val="0"/>
+          <w:numId w:val="2"/>
+        </w:numPr>
+        <w:rPr>
+          <w:sz w:val="24"/>
+          <w:szCs w:val="24"/>
+        </w:rPr>
+      </w:pPr>
+      <w:r>
+        <w:rPr>
+          <w:sz w:val="24"/>
+          <w:szCs w:val="24"/>
+        </w:rPr>
+        <w:t>Добавить настройки управления</w:t>
+      </w:r>
+      <w:r>
+        <w:rPr>
+          <w:sz w:val="24"/>
+          <w:szCs w:val="24"/>
+        </w:rPr>
+        <w:t xml:space="preserve"> и нормальное управление джойстиком</w:t>
+      </w:r>
+    </w:p>
+    <w:p>
+      <w:pPr>
+        <w:pStyle w:val="a3"/>
+        <w:numPr>
+          <w:ilvl w:val="0"/>
+          <w:numId w:val="2"/>
+        </w:numPr>
+        <w:rPr>
+          <w:sz w:val="24"/>
+          <w:szCs w:val="24"/>
+        </w:rPr>
+      </w:pPr>
+      <w:r>
+        <w:rPr>
+          <w:sz w:val="24"/>
+          <w:szCs w:val="24"/>
+        </w:rPr>
+        <w:t>Добавить настройки языка</w:t>
+      </w:r>
+    </w:p>
+    <w:p>
+      <w:pPr>
+        <w:pStyle w:val="a3"/>
+        <w:numPr>
+          <w:ilvl w:val="0"/>
+          <w:numId w:val="2"/>
+        </w:numPr>
+        <w:rPr>
+          <w:sz w:val="24"/>
+          <w:szCs w:val="24"/>
+        </w:rPr>
+      </w:pPr>
+      <w:r>
+        <w:rPr>
+          <w:sz w:val="24"/>
+          <w:szCs w:val="24"/>
+        </w:rPr>
+        <w:t>Добавить титры</w:t>
+      </w:r>
+    </w:p>
+    <w:p>
+      <w:pPr>
+        <w:pStyle w:val="a3"/>
+        <w:numPr>
+          <w:ilvl w:val="0"/>
+          <w:numId w:val="2"/>
+        </w:numPr>
+        <w:rPr>
+          <w:sz w:val="24"/>
+          <w:szCs w:val="24"/>
+        </w:rPr>
+      </w:pPr>
+      <w:r>
+        <w:rPr>
+          <w:sz w:val="24"/>
+          <w:szCs w:val="24"/>
+        </w:rPr>
+        <w:t>Улучшить управление с лианами, лестницами и верёвками</w:t>
+      </w:r>
+    </w:p>
+    <w:p>
+      <w:pPr>
+        <w:pStyle w:val="a3"/>
+        <w:numPr>
+          <w:ilvl w:val="0"/>
+          <w:numId w:val="2"/>
+        </w:numPr>
+        <w:rPr>
+          <w:sz w:val="24"/>
+          <w:szCs w:val="24"/>
+        </w:rPr>
+      </w:pPr>
+      <w:r>
+        <w:rPr>
+          <w:sz w:val="24"/>
+          <w:szCs w:val="24"/>
+        </w:rPr>
+        <w:t>Добавить доп оружие.</w:t>
+      </w:r>
+    </w:p>
+    <w:p>
+      <w:pPr>
+        <w:pStyle w:val="a3"/>
+        <w:numPr>
+          <w:ilvl w:val="0"/>
+          <w:numId w:val="2"/>
+        </w:numPr>
+        <w:rPr>
+          <w:sz w:val="24"/>
+          <w:szCs w:val="24"/>
+        </w:rPr>
+      </w:pPr>
+      <w:r>
+        <w:rPr>
+          <w:sz w:val="24"/>
+          <w:szCs w:val="24"/>
+        </w:rPr>
+        <w:t>Черти могут преследовать игрока, потерять его, а потом вообще ни на что не реагировать.</w:t>
+      </w:r>
+    </w:p>
+    <w:p>
+      <w:pPr>
+        <w:pStyle w:val="a3"/>
+        <w:numPr>
+          <w:ilvl w:val="0"/>
+          <w:numId w:val="2"/>
+        </w:numPr>
+        <w:rPr>
+          <w:sz w:val="24"/>
+          <w:szCs w:val="24"/>
+        </w:rPr>
+      </w:pPr>
+      <w:r>
+        <w:rPr>
+          <w:sz w:val="24"/>
+          <w:szCs w:val="24"/>
+        </w:rPr>
+        <w:t>Когда летучие мыши становятся союзниками – они могут влететь в коллайдер и уже не выходить оттуда</w:t>
+      </w:r>
+    </w:p>
+    <w:p>
+      <w:pPr>
+        <w:pStyle w:val="a3"/>
+        <w:numPr>
+          <w:ilvl w:val="0"/>
+          <w:numId w:val="2"/>
+        </w:numPr>
+        <w:rPr>
+          <w:sz w:val="24"/>
+          <w:szCs w:val="24"/>
+        </w:rPr>
+      </w:pPr>
+      <w:r>
+        <w:rPr>
+          <w:sz w:val="24"/>
+          <w:szCs w:val="24"/>
+        </w:rPr>
+        <w:t>Если паук стоит на стенке, но по факту стена от не далеко, то паук должен падать.</w:t>
+      </w:r>
+    </w:p>
+    <w:p>
+      <w:pPr>
+        <w:pStyle w:val="a3"/>
+        <w:numPr>
+          <w:ilvl w:val="0"/>
+          <w:numId w:val="2"/>
+        </w:numPr>
+        <w:rPr>
+          <w:sz w:val="24"/>
+          <w:szCs w:val="24"/>
+        </w:rPr>
+      </w:pPr>
+      <w:r>
+        <w:rPr>
+          <w:sz w:val="24"/>
+          <w:szCs w:val="24"/>
+        </w:rPr>
+        <w:t>Провалы гуманоидов на платформах</w:t>
+      </w:r>
+    </w:p>
+    <w:p>
+      <w:pPr>
+        <w:pStyle w:val="a3"/>
+        <w:numPr>
+          <w:ilvl w:val="0"/>
+          <w:numId w:val="2"/>
+        </w:numPr>
+        <w:rPr>
+          <w:sz w:val="24"/>
+          <w:szCs w:val="24"/>
+        </w:rPr>
+      </w:pPr>
+      <w:r>
+        <w:rPr>
+          <w:sz w:val="24"/>
+          <w:szCs w:val="24"/>
+        </w:rPr>
+        <w:t>Добавить ачивки</w:t>
+      </w:r>
+    </w:p>
+    <w:p>
+      <w:pPr>
+        <w:pStyle w:val="a3"/>
+        <w:numPr>
+          <w:ilvl w:val="0"/>
+          <w:numId w:val="2"/>
+        </w:numPr>
+        <w:rPr>
+          <w:sz w:val="24"/>
+          <w:szCs w:val="24"/>
+        </w:rPr>
+      </w:pPr>
+      <w:r>
+        <w:rPr>
+          <w:sz w:val="24"/>
+          <w:szCs w:val="24"/>
+        </w:rPr>
+        <w:t>Если я атакую червя куклой вуду с другой поверхности, он не идёт к герою.</w:t>
+      </w:r>
+      <w:r>
+        <w:rPr>
+          <w:sz w:val="24"/>
+          <w:szCs w:val="24"/>
+        </w:rPr>
+        <w:t xml:space="preserve"> Это надо исправить.</w:t>
+      </w:r>
+    </w:p>
+    <w:p>
+      <w:pPr>
+        <w:pStyle w:val="a3"/>
+        <w:numPr>
+          <w:ilvl w:val="0"/>
+          <w:numId w:val="2"/>
+        </w:numPr>
+        <w:rPr>
+          <w:sz w:val="24"/>
+          <w:szCs w:val="24"/>
+        </w:rPr>
+      </w:pPr>
+      <w:r>
+        <w:rPr>
+          <w:sz w:val="24"/>
+          <w:szCs w:val="24"/>
+        </w:rPr>
+        <w:t>Расставить предметы по местам.</w:t>
+      </w:r>
+    </w:p>
+    <w:p>
+      <w:pPr>
+        <w:pStyle w:val="a3"/>
+        <w:numPr>
+          <w:ilvl w:val="0"/>
+          <w:numId w:val="2"/>
+        </w:numPr>
+        <w:rPr>
+          <w:sz w:val="24"/>
+          <w:szCs w:val="24"/>
+        </w:rPr>
+      </w:pPr>
+      <w:r>
+        <w:rPr>
+          <w:sz w:val="24"/>
+          <w:szCs w:val="24"/>
+        </w:rPr>
+        <w:t>Расставить чекпоинты в начале каждого уровня.</w:t>
+      </w:r>
+    </w:p>
+    <w:p>
+      <w:pPr>
+        <w:pStyle w:val="a3"/>
+        <w:numPr>
+          <w:ilvl w:val="0"/>
+          <w:numId w:val="2"/>
+        </w:numPr>
+        <w:rPr>
+          <w:sz w:val="24"/>
+          <w:szCs w:val="24"/>
+        </w:rPr>
+      </w:pPr>
+      <w:r>
+        <w:rPr>
+          <w:sz w:val="24"/>
+          <w:szCs w:val="24"/>
+        </w:rPr>
+        <w:t xml:space="preserve">Сделать билды на </w:t>
+      </w:r>
+      <w:r>
+        <w:rPr>
+          <w:sz w:val="24"/>
+          <w:szCs w:val="24"/>
+          <w:lang w:val="en-US"/>
+        </w:rPr>
+        <w:t>Linux</w:t>
+      </w:r>
+      <w:r>
+        <w:rPr>
+          <w:sz w:val="24"/>
+          <w:szCs w:val="24"/>
+        </w:rPr>
+        <w:t xml:space="preserve"> и </w:t>
+      </w:r>
+      <w:r>
+        <w:rPr>
+          <w:sz w:val="24"/>
+          <w:szCs w:val="24"/>
+          <w:lang w:val="en-US"/>
+        </w:rPr>
+        <w:t>Mac</w:t>
+      </w:r>
+    </w:p>
+    <w:p>
+      <w:pPr>
+        <w:pStyle w:val="a3"/>
+        <w:numPr>
+          <w:ilvl w:val="0"/>
+          <w:numId w:val="2"/>
+        </w:numPr>
+        <w:rPr>
+          <w:sz w:val="24"/>
+          <w:szCs w:val="24"/>
+        </w:rPr>
+      </w:pPr>
+      <w:r>
+        <w:rPr>
+          <w:sz w:val="24"/>
+          <w:szCs w:val="24"/>
+        </w:rPr>
+        <w:t>Сделать так, чтобы язык определялся автоматически в самом первом запуске игры.</w:t>
+      </w:r>
       <w:bookmarkStart w:id="0" w:name="_GoBack"/>
       <w:bookmarkEnd w:id="0"/>
-    </w:p>
-    <w:p>
-      <w:pPr>
-        <w:pStyle w:val="a3"/>
-        <w:numPr>
-          <w:ilvl w:val="0"/>
-          <w:numId w:val="2"/>
-        </w:numPr>
-        <w:rPr>
-          <w:sz w:val="24"/>
-          <w:szCs w:val="24"/>
-        </w:rPr>
-      </w:pPr>
-      <w:r>
-        <w:rPr>
-          <w:sz w:val="24"/>
-          <w:szCs w:val="24"/>
-        </w:rPr>
-        <w:t>Сделать игру весёлой</w:t>
-      </w:r>
-    </w:p>
-    <w:p>
-      <w:pPr>
-        <w:pStyle w:val="a3"/>
-        <w:numPr>
-          <w:ilvl w:val="0"/>
-          <w:numId w:val="2"/>
-        </w:numPr>
-        <w:rPr>
-          <w:sz w:val="24"/>
-          <w:szCs w:val="24"/>
-        </w:rPr>
-      </w:pPr>
-      <w:r>
-        <w:rPr>
-          <w:sz w:val="24"/>
-          <w:szCs w:val="24"/>
-        </w:rPr>
-        <w:t>Добавить музыку и звуки.</w:t>
-      </w:r>
-    </w:p>
-    <w:p>
-      <w:pPr>
-        <w:pStyle w:val="a3"/>
-        <w:numPr>
-          <w:ilvl w:val="0"/>
-          <w:numId w:val="2"/>
-        </w:numPr>
-        <w:rPr>
-          <w:sz w:val="24"/>
-          <w:szCs w:val="24"/>
-        </w:rPr>
-      </w:pPr>
-      <w:r>
-        <w:rPr>
-          <w:sz w:val="24"/>
-          <w:szCs w:val="24"/>
-        </w:rPr>
-        <w:t>Убрать читы</w:t>
-      </w:r>
-      <w:r>
-        <w:rPr>
-          <w:sz w:val="24"/>
-          <w:szCs w:val="24"/>
-        </w:rPr>
-        <w:tab/>
-      </w:r>
-    </w:p>
-    <w:p>
-      <w:pPr>
-        <w:pStyle w:val="a3"/>
-        <w:numPr>
-          <w:ilvl w:val="0"/>
-          <w:numId w:val="2"/>
-        </w:numPr>
-        <w:rPr>
-          <w:sz w:val="24"/>
-          <w:szCs w:val="24"/>
-        </w:rPr>
-      </w:pPr>
-      <w:r>
-        <w:rPr>
-          <w:sz w:val="24"/>
-          <w:szCs w:val="24"/>
-        </w:rPr>
-        <w:t>Добавить комиксы.</w:t>
-      </w:r>
-    </w:p>
-    <w:p>
-      <w:pPr>
-        <w:pStyle w:val="a3"/>
-        <w:numPr>
-          <w:ilvl w:val="0"/>
-          <w:numId w:val="2"/>
-        </w:numPr>
-        <w:rPr>
-          <w:sz w:val="24"/>
-          <w:szCs w:val="24"/>
-        </w:rPr>
-      </w:pPr>
-      <w:r>
-        <w:rPr>
-          <w:sz w:val="24"/>
-          <w:szCs w:val="24"/>
-        </w:rPr>
-        <w:t>Добавить настройки управления</w:t>
-      </w:r>
-      <w:r>
-        <w:rPr>
-          <w:sz w:val="24"/>
-          <w:szCs w:val="24"/>
-        </w:rPr>
-        <w:t xml:space="preserve"> и нормальное управление джойстиком</w:t>
-      </w:r>
-    </w:p>
-    <w:p>
-      <w:pPr>
-        <w:pStyle w:val="a3"/>
-        <w:numPr>
-          <w:ilvl w:val="0"/>
-          <w:numId w:val="2"/>
-        </w:numPr>
-        <w:rPr>
-          <w:sz w:val="24"/>
-          <w:szCs w:val="24"/>
-        </w:rPr>
-      </w:pPr>
-      <w:r>
-        <w:rPr>
-          <w:sz w:val="24"/>
-          <w:szCs w:val="24"/>
-        </w:rPr>
-        <w:t>Добавить настройки языка</w:t>
-      </w:r>
-    </w:p>
-    <w:p>
-      <w:pPr>
-        <w:pStyle w:val="a3"/>
-        <w:numPr>
-          <w:ilvl w:val="0"/>
-          <w:numId w:val="2"/>
-        </w:numPr>
-        <w:rPr>
-          <w:sz w:val="24"/>
-          <w:szCs w:val="24"/>
-        </w:rPr>
-      </w:pPr>
-      <w:r>
-        <w:rPr>
-          <w:sz w:val="24"/>
-          <w:szCs w:val="24"/>
-        </w:rPr>
-        <w:t>Добавить титры</w:t>
-      </w:r>
-    </w:p>
-    <w:p>
-      <w:pPr>
-        <w:pStyle w:val="a3"/>
-        <w:numPr>
-          <w:ilvl w:val="0"/>
-          <w:numId w:val="2"/>
-        </w:numPr>
-        <w:rPr>
-          <w:sz w:val="24"/>
-          <w:szCs w:val="24"/>
-        </w:rPr>
-      </w:pPr>
-      <w:r>
-        <w:rPr>
-          <w:sz w:val="24"/>
-          <w:szCs w:val="24"/>
-        </w:rPr>
-        <w:t>Улучшить управление с лианами, лестницами и верёвками</w:t>
-      </w:r>
-    </w:p>
-    <w:p>
-      <w:pPr>
-        <w:pStyle w:val="a3"/>
-        <w:numPr>
-          <w:ilvl w:val="0"/>
-          <w:numId w:val="2"/>
-        </w:numPr>
-        <w:rPr>
-          <w:sz w:val="24"/>
-          <w:szCs w:val="24"/>
-        </w:rPr>
-      </w:pPr>
-      <w:r>
-        <w:rPr>
-          <w:sz w:val="24"/>
-          <w:szCs w:val="24"/>
-        </w:rPr>
-        <w:t>Добавить доп оружие.</w:t>
-      </w:r>
-    </w:p>
-    <w:p>
-      <w:pPr>
-        <w:pStyle w:val="a3"/>
-        <w:numPr>
-          <w:ilvl w:val="0"/>
-          <w:numId w:val="2"/>
-        </w:numPr>
-        <w:rPr>
-          <w:sz w:val="24"/>
-          <w:szCs w:val="24"/>
-        </w:rPr>
-      </w:pPr>
-      <w:r>
-        <w:rPr>
-          <w:sz w:val="24"/>
-          <w:szCs w:val="24"/>
-        </w:rPr>
-        <w:t>Черти могут преследовать игрока, потерять его, а потом вообще ни на что не реагировать.</w:t>
-      </w:r>
-    </w:p>
-    <w:p>
-      <w:pPr>
-        <w:pStyle w:val="a3"/>
-        <w:numPr>
-          <w:ilvl w:val="0"/>
-          <w:numId w:val="2"/>
-        </w:numPr>
-        <w:rPr>
-          <w:sz w:val="24"/>
-          <w:szCs w:val="24"/>
-        </w:rPr>
-      </w:pPr>
-      <w:r>
-        <w:rPr>
-          <w:sz w:val="24"/>
-          <w:szCs w:val="24"/>
-        </w:rPr>
-        <w:t>Когда летучие мыши становятся союзниками – они могут влететь в коллайдер и уже не выходить оттуда</w:t>
-      </w:r>
-    </w:p>
-    <w:p>
-      <w:pPr>
-        <w:pStyle w:val="a3"/>
-        <w:numPr>
-          <w:ilvl w:val="0"/>
-          <w:numId w:val="2"/>
-        </w:numPr>
-        <w:rPr>
-          <w:sz w:val="24"/>
-          <w:szCs w:val="24"/>
-        </w:rPr>
-      </w:pPr>
-      <w:r>
-        <w:rPr>
-          <w:sz w:val="24"/>
-          <w:szCs w:val="24"/>
-        </w:rPr>
-        <w:t>Если паук стоит на стенке, но по факту стена от не далеко, то паук должен падать.</w:t>
-      </w:r>
-    </w:p>
-    <w:p>
-      <w:pPr>
-        <w:pStyle w:val="a3"/>
-        <w:numPr>
-          <w:ilvl w:val="0"/>
-          <w:numId w:val="2"/>
-        </w:numPr>
-        <w:rPr>
-          <w:sz w:val="24"/>
-          <w:szCs w:val="24"/>
-        </w:rPr>
-      </w:pPr>
-      <w:r>
-        <w:rPr>
-          <w:sz w:val="24"/>
-          <w:szCs w:val="24"/>
-        </w:rPr>
-        <w:t>Провалы гуманоидов на платформах</w:t>
-      </w:r>
-    </w:p>
-    <w:p>
-      <w:pPr>
-        <w:pStyle w:val="a3"/>
-        <w:numPr>
-          <w:ilvl w:val="0"/>
-          <w:numId w:val="2"/>
-        </w:numPr>
-        <w:rPr>
-          <w:sz w:val="24"/>
-          <w:szCs w:val="24"/>
-        </w:rPr>
-      </w:pPr>
-      <w:r>
-        <w:rPr>
-          <w:sz w:val="24"/>
-          <w:szCs w:val="24"/>
-        </w:rPr>
-        <w:t>Добавить ачивки</w:t>
-      </w:r>
-    </w:p>
-    <w:p>
-      <w:pPr>
-        <w:pStyle w:val="a3"/>
-        <w:numPr>
-          <w:ilvl w:val="0"/>
-          <w:numId w:val="2"/>
-        </w:numPr>
-        <w:rPr>
-          <w:sz w:val="24"/>
-          <w:szCs w:val="24"/>
-        </w:rPr>
-      </w:pPr>
-      <w:r>
-        <w:rPr>
-          <w:sz w:val="24"/>
-          <w:szCs w:val="24"/>
-        </w:rPr>
-        <w:t>Если я атакую червя куклой вуду с другой поверхности, он не идёт к герою.</w:t>
-      </w:r>
-      <w:r>
-        <w:rPr>
-          <w:sz w:val="24"/>
-          <w:szCs w:val="24"/>
-        </w:rPr>
-        <w:t xml:space="preserve"> Это надо исправить.</w:t>
-      </w:r>
-    </w:p>
-    <w:p>
-      <w:pPr>
-        <w:pStyle w:val="a3"/>
-        <w:numPr>
-          <w:ilvl w:val="0"/>
-          <w:numId w:val="2"/>
-        </w:numPr>
-        <w:rPr>
-          <w:sz w:val="24"/>
-          <w:szCs w:val="24"/>
-        </w:rPr>
-      </w:pPr>
-      <w:r>
-        <w:rPr>
-          <w:sz w:val="24"/>
-          <w:szCs w:val="24"/>
-        </w:rPr>
-        <w:t>Расставить предметы по местам.</w:t>
-      </w:r>
-    </w:p>
-    <w:p>
-      <w:pPr>
-        <w:pStyle w:val="a3"/>
-        <w:numPr>
-          <w:ilvl w:val="0"/>
-          <w:numId w:val="2"/>
-        </w:numPr>
-        <w:rPr>
-          <w:sz w:val="24"/>
-          <w:szCs w:val="24"/>
-        </w:rPr>
-      </w:pPr>
-      <w:r>
-        <w:rPr>
-          <w:sz w:val="24"/>
-          <w:szCs w:val="24"/>
-        </w:rPr>
-        <w:t>Расставить чекпоинты в начале каждого уровня.</w:t>
-      </w:r>
-    </w:p>
-    <w:p>
-      <w:pPr>
-        <w:pStyle w:val="a3"/>
-        <w:numPr>
-          <w:ilvl w:val="0"/>
-          <w:numId w:val="2"/>
-        </w:numPr>
-        <w:rPr>
-          <w:sz w:val="24"/>
-          <w:szCs w:val="24"/>
-        </w:rPr>
-      </w:pPr>
-      <w:r>
-        <w:rPr>
-          <w:sz w:val="24"/>
-          <w:szCs w:val="24"/>
-        </w:rPr>
-        <w:t xml:space="preserve">Сделать билды на </w:t>
-      </w:r>
-      <w:r>
-        <w:rPr>
-          <w:sz w:val="24"/>
-          <w:szCs w:val="24"/>
-          <w:lang w:val="en-US"/>
-        </w:rPr>
-        <w:t>Linux</w:t>
-      </w:r>
-      <w:r>
-        <w:rPr>
-          <w:sz w:val="24"/>
-          <w:szCs w:val="24"/>
-        </w:rPr>
-        <w:t xml:space="preserve"> и </w:t>
-      </w:r>
-      <w:r>
-        <w:rPr>
-          <w:sz w:val="24"/>
-          <w:szCs w:val="24"/>
-          <w:lang w:val="en-US"/>
-        </w:rPr>
-        <w:t>Mac</w:t>
-      </w:r>
     </w:p>
     <w:sectPr>
       <w:pgSz w:w="11906" w:h="16838"/>
@@ -1455,7 +1475,7 @@
 </file>
 
 <file path=customXml/itemProps1.xml><?xml version="1.0" encoding="utf-8"?>
-<ds:datastoreItem xmlns:ds="http://schemas.openxmlformats.org/officeDocument/2006/customXml" ds:itemID="{CEC438E0-34B8-4081-AA54-23EBFB9FEA6D}">
+<ds:datastoreItem xmlns:ds="http://schemas.openxmlformats.org/officeDocument/2006/customXml" ds:itemID="{CCEC4071-383F-4981-9C4F-1D2D14FC3D83}">
   <ds:schemaRefs>
     <ds:schemaRef ds:uri="http://schemas.openxmlformats.org/officeDocument/2006/bibliography"/>
   </ds:schemaRefs>

</xml_diff>